<commit_message>
Fler bilder i GDD etc
</commit_message>
<xml_diff>
--- a/GameDesignDocumentsenaste.docx
+++ b/GameDesignDocumentsenaste.docx
@@ -88,29 +88,28 @@
       <w:r>
         <w:rPr>
           <w:noProof/>
-          <w:lang w:val="en-GB"/>
         </w:rPr>
         <w:drawing>
-          <wp:anchor distT="0" distB="0" distL="114300" distR="114300" simplePos="0" relativeHeight="251658240" behindDoc="1" locked="0" layoutInCell="1" allowOverlap="1" wp14:anchorId="3FDB3370" wp14:editId="575114D8">
+          <wp:anchor distT="0" distB="0" distL="114300" distR="114300" simplePos="0" relativeHeight="251695104" behindDoc="1" locked="0" layoutInCell="1" allowOverlap="1" wp14:anchorId="4381F032" wp14:editId="6AE88155">
             <wp:simplePos x="0" y="0"/>
             <wp:positionH relativeFrom="column">
-              <wp:posOffset>-683895</wp:posOffset>
+              <wp:posOffset>-675640</wp:posOffset>
             </wp:positionH>
             <wp:positionV relativeFrom="paragraph">
-              <wp:posOffset>690245</wp:posOffset>
+              <wp:posOffset>572770</wp:posOffset>
             </wp:positionV>
-            <wp:extent cx="7211060" cy="4053840"/>
-            <wp:effectExtent l="0" t="0" r="8890" b="3810"/>
+            <wp:extent cx="7063105" cy="3973195"/>
+            <wp:effectExtent l="0" t="0" r="4445" b="8255"/>
             <wp:wrapTight wrapText="bothSides">
               <wp:wrapPolygon edited="0">
                 <wp:start x="0" y="0"/>
-                <wp:lineTo x="0" y="21519"/>
-                <wp:lineTo x="21570" y="21519"/>
-                <wp:lineTo x="21570" y="0"/>
+                <wp:lineTo x="0" y="21541"/>
+                <wp:lineTo x="21555" y="21541"/>
+                <wp:lineTo x="21555" y="0"/>
                 <wp:lineTo x="0" y="0"/>
               </wp:wrapPolygon>
             </wp:wrapTight>
-            <wp:docPr id="1" name="Picture 1"/>
+            <wp:docPr id="4" name="Picture 4"/>
             <wp:cNvGraphicFramePr>
               <a:graphicFrameLocks xmlns:a="http://schemas.openxmlformats.org/drawingml/2006/main" noChangeAspect="1"/>
             </wp:cNvGraphicFramePr>
@@ -118,11 +117,11 @@
               <a:graphicData uri="http://schemas.openxmlformats.org/drawingml/2006/picture">
                 <pic:pic xmlns:pic="http://schemas.openxmlformats.org/drawingml/2006/picture">
                   <pic:nvPicPr>
-                    <pic:cNvPr id="0" name="Play Area Mockup.png"/>
+                    <pic:cNvPr id="0" name="Mockup 108p new design w lost soul.png"/>
                     <pic:cNvPicPr/>
                   </pic:nvPicPr>
                   <pic:blipFill>
-                    <a:blip r:embed="rId9">
+                    <a:blip r:embed="rId9" cstate="print">
                       <a:extLst>
                         <a:ext uri="{28A0092B-C50C-407E-A947-70E740481C1C}">
                           <a14:useLocalDpi xmlns:a14="http://schemas.microsoft.com/office/drawing/2010/main" val="0"/>
@@ -136,7 +135,7 @@
                   <pic:spPr>
                     <a:xfrm>
                       <a:off x="0" y="0"/>
-                      <a:ext cx="7211060" cy="4053840"/>
+                      <a:ext cx="7063105" cy="3973195"/>
                     </a:xfrm>
                     <a:prstGeom prst="rect">
                       <a:avLst/>
@@ -173,38 +172,23 @@
           <w:lang w:val="en-GB"/>
         </w:rPr>
       </w:pPr>
-    </w:p>
-    <w:p>
-      <w:pPr>
-        <w:tabs>
-          <w:tab w:val="left" w:pos="3480"/>
-        </w:tabs>
-        <w:jc w:val="center"/>
-        <w:rPr>
-          <w:rFonts w:cs="Times New Roman"/>
-          <w:b/>
-          <w:sz w:val="36"/>
-          <w:lang w:val="en-GB"/>
-        </w:rPr>
-      </w:pPr>
       <w:r>
         <w:rPr>
           <w:rFonts w:cs="Times New Roman"/>
           <w:noProof/>
-          <w:lang w:val="en-GB"/>
         </w:rPr>
         <mc:AlternateContent>
           <mc:Choice Requires="wps">
             <w:drawing>
-              <wp:anchor distT="0" distB="0" distL="114300" distR="114300" simplePos="0" relativeHeight="251659264" behindDoc="0" locked="0" layoutInCell="1" allowOverlap="1" wp14:anchorId="5C999568" wp14:editId="0B05A90D">
+              <wp:anchor distT="0" distB="0" distL="114300" distR="114300" simplePos="0" relativeHeight="251659264" behindDoc="0" locked="0" layoutInCell="1" allowOverlap="1" wp14:anchorId="2B7C4DD3" wp14:editId="5AC25FBC">
                 <wp:simplePos x="0" y="0"/>
                 <wp:positionH relativeFrom="column">
-                  <wp:posOffset>-155575</wp:posOffset>
+                  <wp:posOffset>-671195</wp:posOffset>
                 </wp:positionH>
                 <wp:positionV relativeFrom="paragraph">
-                  <wp:posOffset>36830</wp:posOffset>
+                  <wp:posOffset>-95341</wp:posOffset>
                 </wp:positionV>
-                <wp:extent cx="2065020" cy="457200"/>
+                <wp:extent cx="5181600" cy="457200"/>
                 <wp:effectExtent l="0" t="0" r="0" b="0"/>
                 <wp:wrapNone/>
                 <wp:docPr id="3" name="Rectangle 3"/>
@@ -216,7 +200,7 @@
                       <wps:spPr>
                         <a:xfrm>
                           <a:off x="0" y="0"/>
-                          <a:ext cx="2065020" cy="457200"/>
+                          <a:ext cx="5181600" cy="457200"/>
                         </a:xfrm>
                         <a:prstGeom prst="rect">
                           <a:avLst/>
@@ -250,7 +234,6 @@
                                 <w:lang w:val="en-GB"/>
                               </w:rPr>
                             </w:pPr>
-                            <w:proofErr w:type="gramStart"/>
                             <w:r>
                               <w:rPr>
                                 <w:color w:val="7F7F7F" w:themeColor="text1" w:themeTint="80"/>
@@ -258,9 +241,27 @@
                                 <w:szCs w:val="20"/>
                                 <w:lang w:val="en-GB"/>
                               </w:rPr>
-                              <w:t>A mock-up of the game’s play area.</w:t>
+                              <w:t>A mock-up of the game’s play area</w:t>
                             </w:r>
-                            <w:proofErr w:type="gramEnd"/>
+                            <w:r>
+                              <w:rPr>
+                                <w:color w:val="7F7F7F" w:themeColor="text1" w:themeTint="80"/>
+                                <w:sz w:val="20"/>
+                                <w:szCs w:val="20"/>
+                                <w:lang w:val="en-GB"/>
+                              </w:rPr>
+                              <w:t>.</w:t>
+                            </w:r>
+                            <w:r>
+                              <w:rPr>
+                                <w:color w:val="7F7F7F" w:themeColor="text1" w:themeTint="80"/>
+                                <w:sz w:val="20"/>
+                                <w:szCs w:val="20"/>
+                                <w:lang w:val="en-GB"/>
+                              </w:rPr>
+                              <w:br/>
+                              <w:t>Here you can see the HUD as well as the player, a lost soul and two fire enemies.</w:t>
+                            </w:r>
                           </w:p>
                         </w:txbxContent>
                       </wps:txbx>
@@ -284,7 +285,7 @@
           </mc:Choice>
           <mc:Fallback>
             <w:pict>
-              <v:rect id="Rectangle 3" o:spid="_x0000_s1026" style="position:absolute;left:0;text-align:left;margin-left:-12.25pt;margin-top:2.9pt;width:162.6pt;height:36pt;z-index:251659264;visibility:visible;mso-wrap-style:square;mso-width-percent:0;mso-height-percent:0;mso-wrap-distance-left:9pt;mso-wrap-distance-top:0;mso-wrap-distance-right:9pt;mso-wrap-distance-bottom:0;mso-position-horizontal:absolute;mso-position-horizontal-relative:text;mso-position-vertical:absolute;mso-position-vertical-relative:text;mso-width-percent:0;mso-height-percent:0;mso-width-relative:margin;mso-height-relative:margin;v-text-anchor:middle" o:gfxdata="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" fillcolor="white [3201]" stroked="f" strokeweight="2pt">
+              <v:rect id="Rectangle 3" o:spid="_x0000_s1026" style="position:absolute;left:0;text-align:left;margin-left:-52.85pt;margin-top:-7.5pt;width:408pt;height:36pt;z-index:251659264;visibility:visible;mso-wrap-style:square;mso-width-percent:0;mso-height-percent:0;mso-wrap-distance-left:9pt;mso-wrap-distance-top:0;mso-wrap-distance-right:9pt;mso-wrap-distance-bottom:0;mso-position-horizontal:absolute;mso-position-horizontal-relative:text;mso-position-vertical:absolute;mso-position-vertical-relative:text;mso-width-percent:0;mso-height-percent:0;mso-width-relative:margin;mso-height-relative:margin;v-text-anchor:middle" o:gfxdata="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" fillcolor="white [3201]" stroked="f" strokeweight="2pt">
                 <v:textbox>
                   <w:txbxContent>
                     <w:p>
@@ -303,7 +304,26 @@
                           <w:szCs w:val="20"/>
                           <w:lang w:val="en-GB"/>
                         </w:rPr>
-                        <w:t>A mock-up of the game’s play area.</w:t>
+                        <w:t>A mock-up of the game’s play area</w:t>
+                      </w:r>
+                      <w:r>
+                        <w:rPr>
+                          <w:color w:val="7F7F7F" w:themeColor="text1" w:themeTint="80"/>
+                          <w:sz w:val="20"/>
+                          <w:szCs w:val="20"/>
+                          <w:lang w:val="en-GB"/>
+                        </w:rPr>
+                        <w:t>.</w:t>
+                      </w:r>
+                      <w:r>
+                        <w:rPr>
+                          <w:color w:val="7F7F7F" w:themeColor="text1" w:themeTint="80"/>
+                          <w:sz w:val="20"/>
+                          <w:szCs w:val="20"/>
+                          <w:lang w:val="en-GB"/>
+                        </w:rPr>
+                        <w:br/>
+                        <w:t>Here you can see the HUD as well as the player, a lost soul and two fire enemies.</w:t>
                       </w:r>
                     </w:p>
                   </w:txbxContent>
@@ -313,6 +333,20 @@
           </mc:Fallback>
         </mc:AlternateContent>
       </w:r>
+    </w:p>
+    <w:p>
+      <w:pPr>
+        <w:tabs>
+          <w:tab w:val="left" w:pos="3480"/>
+        </w:tabs>
+        <w:jc w:val="center"/>
+        <w:rPr>
+          <w:rFonts w:cs="Times New Roman"/>
+          <w:b/>
+          <w:sz w:val="36"/>
+          <w:lang w:val="en-GB"/>
+        </w:rPr>
+      </w:pPr>
     </w:p>
     <w:p>
       <w:pPr>
@@ -1920,13 +1954,6 @@
     </w:p>
     <w:p>
       <w:pPr>
-        <w:rPr>
-          <w:lang w:val="en-GB"/>
-        </w:rPr>
-      </w:pPr>
-    </w:p>
-    <w:p>
-      <w:pPr>
         <w:pStyle w:val="Heading2"/>
         <w:numPr>
           <w:ilvl w:val="0"/>
@@ -1988,7 +2015,6 @@
       <w:r>
         <w:rPr>
           <w:noProof/>
-          <w:lang w:val="en-GB"/>
         </w:rPr>
         <w:drawing>
           <wp:inline distT="0" distB="0" distL="0" distR="0" wp14:anchorId="73330B45" wp14:editId="08445513">
@@ -2103,20 +2129,62 @@
         <w:rPr>
           <w:lang w:val="en-GB"/>
         </w:rPr>
-        <w:t>An example of the game’s GUI can be seen on this document’s first page. On the mock-up of the game screen you can see the elemental points in the upper right corner with an indicator of what element the player is currently using, as well as the counter of lost souls in the top right.</w:t>
-      </w:r>
-    </w:p>
-    <w:p>
-      <w:pPr>
-        <w:rPr>
-          <w:lang w:val="en-GB"/>
-        </w:rPr>
-      </w:pPr>
-      <w:r>
-        <w:rPr>
-          <w:lang w:val="en-GB"/>
-        </w:rPr>
-        <w:t xml:space="preserve">The elemental points are divided in the three types of elements; fire, water and wood. There is an indicator of what element is currently used by the player, here shown as an arrow. The icon between the elemental points and the indicator shows the type of the element. Then, there are the elemental points to the right of the type icon. The ones with the </w:t>
+        <w:t>An example of the game’s GUI can be seen on this document’s first page. On the mock-up of the game screen you can see the elemental points in the upper right corner as well as the counter of lost souls in the top right.</w:t>
+      </w:r>
+    </w:p>
+    <w:p>
+      <w:pPr>
+        <w:rPr>
+          <w:lang w:val="en-GB"/>
+        </w:rPr>
+      </w:pPr>
+      <w:r>
+        <w:rPr>
+          <w:lang w:val="en-GB"/>
+        </w:rPr>
+        <w:t>The elemental points are divided in the three types of ele</w:t>
+      </w:r>
+      <w:r>
+        <w:rPr>
+          <w:lang w:val="en-GB"/>
+        </w:rPr>
+        <w:t>ments; fire, water and wood. To indicate what element is currently used, the current element will be bigger and in the middle of the other elements. The icons will tell you what the elements are</w:t>
+      </w:r>
+      <w:r>
+        <w:rPr>
+          <w:lang w:val="en-GB"/>
+        </w:rPr>
+        <w:t>. Then, there are</w:t>
+      </w:r>
+      <w:r>
+        <w:rPr>
+          <w:lang w:val="en-GB"/>
+        </w:rPr>
+        <w:t xml:space="preserve"> </w:t>
+      </w:r>
+      <w:r>
+        <w:rPr>
+          <w:lang w:val="en-GB"/>
+        </w:rPr>
+        <w:t>the elemental points</w:t>
+      </w:r>
+      <w:r>
+        <w:rPr>
+          <w:lang w:val="en-GB"/>
+        </w:rPr>
+        <w:t>’</w:t>
+      </w:r>
+      <w:r>
+        <w:rPr>
+          <w:lang w:val="en-GB"/>
+        </w:rPr>
+        <w:t xml:space="preserve"> bars around the icons</w:t>
+      </w:r>
+      <w:r>
+        <w:rPr>
+          <w:lang w:val="en-GB"/>
+        </w:rPr>
+        <w:t xml:space="preserve">. The </w:t>
       </w:r>
       <w:r>
         <w:rPr>
@@ -2128,8 +2196,304 @@
         <w:rPr>
           <w:lang w:val="en-GB"/>
         </w:rPr>
-        <w:t xml:space="preserve"> of their elemental type are the points that the player currently has, and the grey elemental points are to show the maximum amount of points that can be had. The bigger elemental points are to show when a power up is obtained. When you have a certain amount of elemental points, you will receive a power up. More information about the power ups can be found in the Player section. The lost souls counter is seen on the upper left corner. They are visually represented by icons of lost souls.</w:t>
-      </w:r>
+        <w:t xml:space="preserve">ed ones are </w:t>
+      </w:r>
+      <w:r>
+        <w:rPr>
+          <w:lang w:val="en-GB"/>
+        </w:rPr>
+        <w:t>points that the player currently has, and the grey elemental points are to show the maximum amount of points that can be had</w:t>
+      </w:r>
+      <w:r>
+        <w:rPr>
+          <w:lang w:val="en-GB"/>
+        </w:rPr>
+        <w:t>, which is ten</w:t>
+      </w:r>
+      <w:r>
+        <w:rPr>
+          <w:lang w:val="en-GB"/>
+        </w:rPr>
+        <w:t>. When you have a certain amount of elemental points, you will receive a power up.</w:t>
+      </w:r>
+      <w:r>
+        <w:rPr>
+          <w:lang w:val="en-GB"/>
+        </w:rPr>
+        <w:t xml:space="preserve"> In the updated version of the GUI, there will be indicators of when a power up will be received. The indicators are small swirls that emerge from the bar, and they can be seen in the picture below.</w:t>
+      </w:r>
+      <w:r>
+        <w:rPr>
+          <w:lang w:val="en-GB"/>
+        </w:rPr>
+        <w:t xml:space="preserve"> More information about the power ups can be found in the Player section. The lost souls counter is seen on the upper left corner. They are visually represented by icons of lost souls.</w:t>
+      </w:r>
+    </w:p>
+    <w:p>
+      <w:pPr>
+        <w:jc w:val="center"/>
+        <w:rPr>
+          <w:lang w:val="en-GB"/>
+        </w:rPr>
+      </w:pPr>
+      <w:r>
+        <w:rPr>
+          <w:rFonts w:cs="Times New Roman"/>
+          <w:noProof/>
+        </w:rPr>
+        <mc:AlternateContent>
+          <mc:Choice Requires="wps">
+            <w:drawing>
+              <wp:anchor distT="0" distB="0" distL="114300" distR="114300" simplePos="0" relativeHeight="251705344" behindDoc="0" locked="0" layoutInCell="1" allowOverlap="1" wp14:anchorId="438E7CAB" wp14:editId="4C518390">
+                <wp:simplePos x="0" y="0"/>
+                <wp:positionH relativeFrom="column">
+                  <wp:posOffset>226060</wp:posOffset>
+                </wp:positionH>
+                <wp:positionV relativeFrom="paragraph">
+                  <wp:posOffset>2207895</wp:posOffset>
+                </wp:positionV>
+                <wp:extent cx="4509135" cy="332105"/>
+                <wp:effectExtent l="0" t="0" r="5715" b="0"/>
+                <wp:wrapNone/>
+                <wp:docPr id="22" name="Rectangle 22"/>
+                <wp:cNvGraphicFramePr/>
+                <a:graphic xmlns:a="http://schemas.openxmlformats.org/drawingml/2006/main">
+                  <a:graphicData uri="http://schemas.microsoft.com/office/word/2010/wordprocessingShape">
+                    <wps:wsp>
+                      <wps:cNvSpPr/>
+                      <wps:spPr>
+                        <a:xfrm>
+                          <a:off x="0" y="0"/>
+                          <a:ext cx="4509135" cy="332105"/>
+                        </a:xfrm>
+                        <a:prstGeom prst="rect">
+                          <a:avLst/>
+                        </a:prstGeom>
+                        <a:ln>
+                          <a:noFill/>
+                        </a:ln>
+                      </wps:spPr>
+                      <wps:style>
+                        <a:lnRef idx="2">
+                          <a:schemeClr val="dk1"/>
+                        </a:lnRef>
+                        <a:fillRef idx="1">
+                          <a:schemeClr val="lt1"/>
+                        </a:fillRef>
+                        <a:effectRef idx="0">
+                          <a:schemeClr val="dk1"/>
+                        </a:effectRef>
+                        <a:fontRef idx="minor">
+                          <a:schemeClr val="dk1"/>
+                        </a:fontRef>
+                      </wps:style>
+                      <wps:txbx>
+                        <w:txbxContent>
+                          <w:p>
+                            <w:pPr>
+                              <w:rPr>
+                                <w:color w:val="7F7F7F" w:themeColor="text1" w:themeTint="80"/>
+                                <w:sz w:val="20"/>
+                                <w:szCs w:val="20"/>
+                                <w:lang w:val="en-GB"/>
+                              </w:rPr>
+                            </w:pPr>
+                            <w:r>
+                              <w:rPr>
+                                <w:color w:val="7F7F7F" w:themeColor="text1" w:themeTint="80"/>
+                                <w:sz w:val="20"/>
+                                <w:szCs w:val="20"/>
+                                <w:lang w:val="en-GB"/>
+                              </w:rPr>
+                              <w:t>The elemental points and lost soul icons for the GUI.</w:t>
+                            </w:r>
+                          </w:p>
+                        </w:txbxContent>
+                      </wps:txbx>
+                      <wps:bodyPr rot="0" spcFirstLastPara="0" vertOverflow="overflow" horzOverflow="overflow" vert="horz" wrap="square" lIns="91440" tIns="45720" rIns="91440" bIns="45720" numCol="1" spcCol="0" rtlCol="0" fromWordArt="0" anchor="ctr" anchorCtr="0" forceAA="0" compatLnSpc="1">
+                        <a:prstTxWarp prst="textNoShape">
+                          <a:avLst/>
+                        </a:prstTxWarp>
+                        <a:noAutofit/>
+                      </wps:bodyPr>
+                    </wps:wsp>
+                  </a:graphicData>
+                </a:graphic>
+                <wp14:sizeRelH relativeFrom="margin">
+                  <wp14:pctWidth>0</wp14:pctWidth>
+                </wp14:sizeRelH>
+                <wp14:sizeRelV relativeFrom="margin">
+                  <wp14:pctHeight>0</wp14:pctHeight>
+                </wp14:sizeRelV>
+              </wp:anchor>
+            </w:drawing>
+          </mc:Choice>
+          <mc:Fallback>
+            <w:pict>
+              <v:rect id="Rectangle 22" o:spid="_x0000_s1027" style="position:absolute;left:0;text-align:left;margin-left:17.8pt;margin-top:173.85pt;width:355.05pt;height:26.15pt;z-index:251705344;visibility:visible;mso-wrap-style:square;mso-width-percent:0;mso-height-percent:0;mso-wrap-distance-left:9pt;mso-wrap-distance-top:0;mso-wrap-distance-right:9pt;mso-wrap-distance-bottom:0;mso-position-horizontal:absolute;mso-position-horizontal-relative:text;mso-position-vertical:absolute;mso-position-vertical-relative:text;mso-width-percent:0;mso-height-percent:0;mso-width-relative:margin;mso-height-relative:margin;v-text-anchor:middle" o:gfxdata="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" fillcolor="white [3201]" stroked="f" strokeweight="2pt">
+                <v:textbox>
+                  <w:txbxContent>
+                    <w:p>
+                      <w:pPr>
+                        <w:rPr>
+                          <w:color w:val="7F7F7F" w:themeColor="text1" w:themeTint="80"/>
+                          <w:sz w:val="20"/>
+                          <w:szCs w:val="20"/>
+                          <w:lang w:val="en-GB"/>
+                        </w:rPr>
+                      </w:pPr>
+                      <w:r>
+                        <w:rPr>
+                          <w:color w:val="7F7F7F" w:themeColor="text1" w:themeTint="80"/>
+                          <w:sz w:val="20"/>
+                          <w:szCs w:val="20"/>
+                          <w:lang w:val="en-GB"/>
+                        </w:rPr>
+                        <w:t>The elemental points and lost soul icons for the GUI.</w:t>
+                      </w:r>
+                    </w:p>
+                  </w:txbxContent>
+                </v:textbox>
+              </v:rect>
+            </w:pict>
+          </mc:Fallback>
+        </mc:AlternateContent>
+      </w:r>
+      <w:r>
+        <w:rPr>
+          <w:noProof/>
+        </w:rPr>
+        <w:drawing>
+          <wp:anchor distT="0" distB="0" distL="114300" distR="114300" simplePos="0" relativeHeight="251703296" behindDoc="1" locked="0" layoutInCell="1" allowOverlap="1" wp14:anchorId="0D00E54D" wp14:editId="76695FD6">
+            <wp:simplePos x="0" y="0"/>
+            <wp:positionH relativeFrom="column">
+              <wp:posOffset>2821305</wp:posOffset>
+            </wp:positionH>
+            <wp:positionV relativeFrom="paragraph">
+              <wp:posOffset>368935</wp:posOffset>
+            </wp:positionV>
+            <wp:extent cx="1270000" cy="1270000"/>
+            <wp:effectExtent l="0" t="0" r="0" b="0"/>
+            <wp:wrapTight wrapText="bothSides">
+              <wp:wrapPolygon edited="0">
+                <wp:start x="10368" y="324"/>
+                <wp:lineTo x="5508" y="6156"/>
+                <wp:lineTo x="3888" y="13284"/>
+                <wp:lineTo x="4536" y="17172"/>
+                <wp:lineTo x="9396" y="21060"/>
+                <wp:lineTo x="12636" y="21060"/>
+                <wp:lineTo x="16524" y="17172"/>
+                <wp:lineTo x="17496" y="13284"/>
+                <wp:lineTo x="16200" y="11340"/>
+                <wp:lineTo x="16848" y="6156"/>
+                <wp:lineTo x="12636" y="324"/>
+                <wp:lineTo x="10368" y="324"/>
+              </wp:wrapPolygon>
+            </wp:wrapTight>
+            <wp:docPr id="9" name="Picture 9"/>
+            <wp:cNvGraphicFramePr>
+              <a:graphicFrameLocks xmlns:a="http://schemas.openxmlformats.org/drawingml/2006/main" noChangeAspect="1"/>
+            </wp:cNvGraphicFramePr>
+            <a:graphic xmlns:a="http://schemas.openxmlformats.org/drawingml/2006/main">
+              <a:graphicData uri="http://schemas.openxmlformats.org/drawingml/2006/picture">
+                <pic:pic xmlns:pic="http://schemas.openxmlformats.org/drawingml/2006/picture">
+                  <pic:nvPicPr>
+                    <pic:cNvPr id="0" name="Lost souls icon.png"/>
+                    <pic:cNvPicPr/>
+                  </pic:nvPicPr>
+                  <pic:blipFill>
+                    <a:blip r:embed="rId11">
+                      <a:extLst>
+                        <a:ext uri="{28A0092B-C50C-407E-A947-70E740481C1C}">
+                          <a14:useLocalDpi xmlns:a14="http://schemas.microsoft.com/office/drawing/2010/main" val="0"/>
+                        </a:ext>
+                      </a:extLst>
+                    </a:blip>
+                    <a:stretch>
+                      <a:fillRect/>
+                    </a:stretch>
+                  </pic:blipFill>
+                  <pic:spPr>
+                    <a:xfrm>
+                      <a:off x="0" y="0"/>
+                      <a:ext cx="1270000" cy="1270000"/>
+                    </a:xfrm>
+                    <a:prstGeom prst="rect">
+                      <a:avLst/>
+                    </a:prstGeom>
+                  </pic:spPr>
+                </pic:pic>
+              </a:graphicData>
+            </a:graphic>
+            <wp14:sizeRelH relativeFrom="page">
+              <wp14:pctWidth>0</wp14:pctWidth>
+            </wp14:sizeRelH>
+            <wp14:sizeRelV relativeFrom="page">
+              <wp14:pctHeight>0</wp14:pctHeight>
+            </wp14:sizeRelV>
+          </wp:anchor>
+        </w:drawing>
+      </w:r>
+      <w:r>
+        <w:rPr>
+          <w:noProof/>
+        </w:rPr>
+        <w:drawing>
+          <wp:inline distT="0" distB="0" distL="0" distR="0" wp14:anchorId="086F9BE9" wp14:editId="3CBCE494">
+            <wp:extent cx="1965960" cy="2190750"/>
+            <wp:effectExtent l="0" t="0" r="0" b="0"/>
+            <wp:docPr id="1" name="Picture 1"/>
+            <wp:cNvGraphicFramePr>
+              <a:graphicFrameLocks xmlns:a="http://schemas.openxmlformats.org/drawingml/2006/main" noChangeAspect="1"/>
+            </wp:cNvGraphicFramePr>
+            <a:graphic xmlns:a="http://schemas.openxmlformats.org/drawingml/2006/main">
+              <a:graphicData uri="http://schemas.openxmlformats.org/drawingml/2006/picture">
+                <pic:pic xmlns:pic="http://schemas.openxmlformats.org/drawingml/2006/picture">
+                  <pic:nvPicPr>
+                    <pic:cNvPr id="0" name="guipoints.png"/>
+                    <pic:cNvPicPr/>
+                  </pic:nvPicPr>
+                  <pic:blipFill rotWithShape="1">
+                    <a:blip r:embed="rId12">
+                      <a:extLst>
+                        <a:ext uri="{28A0092B-C50C-407E-A947-70E740481C1C}">
+                          <a14:useLocalDpi xmlns:a14="http://schemas.microsoft.com/office/drawing/2010/main" val="0"/>
+                        </a:ext>
+                      </a:extLst>
+                    </a:blip>
+                    <a:srcRect r="20615"/>
+                    <a:stretch/>
+                  </pic:blipFill>
+                  <pic:spPr bwMode="auto">
+                    <a:xfrm>
+                      <a:off x="0" y="0"/>
+                      <a:ext cx="1965960" cy="2190750"/>
+                    </a:xfrm>
+                    <a:prstGeom prst="rect">
+                      <a:avLst/>
+                    </a:prstGeom>
+                    <a:ln>
+                      <a:noFill/>
+                    </a:ln>
+                    <a:extLst>
+                      <a:ext uri="{53640926-AAD7-44D8-BBD7-CCE9431645EC}">
+                        <a14:shadowObscured xmlns:a14="http://schemas.microsoft.com/office/drawing/2010/main"/>
+                      </a:ext>
+                    </a:extLst>
+                  </pic:spPr>
+                </pic:pic>
+              </a:graphicData>
+            </a:graphic>
+          </wp:inline>
+        </w:drawing>
+      </w:r>
+    </w:p>
+    <w:p>
+      <w:pPr>
+        <w:rPr>
+          <w:lang w:val="en-GB"/>
+        </w:rPr>
+      </w:pPr>
     </w:p>
     <w:p>
       <w:pPr>
@@ -2182,6 +2546,15 @@
           <w:lang w:val="en-GB"/>
         </w:rPr>
       </w:pPr>
+    </w:p>
+    <w:p>
+      <w:pPr>
+        <w:rPr>
+          <w:lang w:val="en-GB"/>
+        </w:rPr>
+      </w:pPr>
+      <w:bookmarkStart w:id="3" w:name="_GoBack"/>
+      <w:bookmarkEnd w:id="3"/>
       <w:r>
         <w:rPr>
           <w:lang w:val="en-GB"/>
@@ -2195,16 +2568,9 @@
           <w:lang w:val="en-GB"/>
         </w:rPr>
       </w:pPr>
-      <w:r>
-        <w:rPr>
-          <w:lang w:val="en-GB"/>
-        </w:rPr>
-        <w:br w:type="page"/>
-      </w:r>
-    </w:p>
-    <w:p>
-      <w:pPr>
-        <w:ind w:firstLine="284"/>
+    </w:p>
+    <w:p>
+      <w:pPr>
         <w:rPr>
           <w:lang w:val="en-GB"/>
         </w:rPr>
@@ -2223,14 +2589,14 @@
           <w:lang w:val="en-GB" w:eastAsia="en-US"/>
         </w:rPr>
       </w:pPr>
-      <w:bookmarkStart w:id="3" w:name="_Toc382252414"/>
+      <w:bookmarkStart w:id="4" w:name="_Toc382252414"/>
       <w:r>
         <w:rPr>
           <w:lang w:val="en-GB"/>
         </w:rPr>
         <w:t>Avatar</w:t>
       </w:r>
-      <w:bookmarkEnd w:id="3"/>
+      <w:bookmarkEnd w:id="4"/>
     </w:p>
     <w:p>
       <w:pPr>
@@ -2346,7 +2712,6 @@
         <w:rPr>
           <w:rFonts w:cs="Times New Roman"/>
           <w:noProof/>
-          <w:lang w:val="en-GB"/>
         </w:rPr>
         <w:lastRenderedPageBreak/>
         <mc:AlternateContent>
@@ -2472,7 +2837,6 @@
       <w:r>
         <w:rPr>
           <w:noProof/>
-          <w:lang w:val="en-GB"/>
         </w:rPr>
         <w:drawing>
           <wp:anchor distT="0" distB="0" distL="114300" distR="114300" simplePos="0" relativeHeight="251673600" behindDoc="1" locked="0" layoutInCell="1" allowOverlap="1" wp14:anchorId="73493997" wp14:editId="5B335A54">
@@ -2506,7 +2870,7 @@
                     <pic:cNvPicPr/>
                   </pic:nvPicPr>
                   <pic:blipFill rotWithShape="1">
-                    <a:blip r:embed="rId11" cstate="print">
+                    <a:blip r:embed="rId13" cstate="print">
                       <a:extLst>
                         <a:ext uri="{28A0092B-C50C-407E-A947-70E740481C1C}">
                           <a14:useLocalDpi xmlns:a14="http://schemas.microsoft.com/office/drawing/2010/main" val="0"/>
@@ -2568,7 +2932,7 @@
           <w:lang w:val="en-GB" w:eastAsia="en-US"/>
         </w:rPr>
       </w:pPr>
-      <w:bookmarkStart w:id="4" w:name="_Toc382252415"/>
+      <w:bookmarkStart w:id="5" w:name="_Toc382252415"/>
       <w:r>
         <w:rPr>
           <w:lang w:val="en-GB"/>
@@ -2576,7 +2940,7 @@
         <w:lastRenderedPageBreak/>
         <w:t>Controls</w:t>
       </w:r>
-      <w:bookmarkEnd w:id="4"/>
+      <w:bookmarkEnd w:id="5"/>
     </w:p>
     <w:p>
       <w:pPr>
@@ -2587,7 +2951,6 @@
       <w:r>
         <w:rPr>
           <w:noProof/>
-          <w:lang w:val="en-GB"/>
         </w:rPr>
         <w:drawing>
           <wp:anchor distT="0" distB="0" distL="114300" distR="114300" simplePos="0" relativeHeight="251682816" behindDoc="1" locked="0" layoutInCell="1" allowOverlap="1" wp14:anchorId="5C1D27C0" wp14:editId="658AC56B">
@@ -2621,7 +2984,7 @@
                     <pic:cNvPicPr/>
                   </pic:nvPicPr>
                   <pic:blipFill>
-                    <a:blip r:embed="rId12" cstate="print">
+                    <a:blip r:embed="rId14" cstate="print">
                       <a:extLst>
                         <a:ext uri="{28A0092B-C50C-407E-A947-70E740481C1C}">
                           <a14:useLocalDpi xmlns:a14="http://schemas.microsoft.com/office/drawing/2010/main" val="0"/>
@@ -2726,14 +3089,14 @@
           <w:lang w:val="en-GB"/>
         </w:rPr>
       </w:pPr>
-      <w:bookmarkStart w:id="5" w:name="_Toc382252416"/>
+      <w:bookmarkStart w:id="6" w:name="_Toc382252416"/>
       <w:r>
         <w:rPr>
           <w:lang w:val="en-GB"/>
         </w:rPr>
         <w:t>Non-player Characters/Enemies</w:t>
       </w:r>
-      <w:bookmarkEnd w:id="5"/>
+      <w:bookmarkEnd w:id="6"/>
       <w:r>
         <w:rPr>
           <w:noProof/>
@@ -2780,7 +3143,6 @@
           <w:rFonts w:eastAsiaTheme="majorEastAsia" w:cstheme="majorBidi"/>
           <w:noProof/>
           <w:sz w:val="24"/>
-          <w:lang w:val="en-GB"/>
         </w:rPr>
         <w:drawing>
           <wp:anchor distT="0" distB="0" distL="114300" distR="114300" simplePos="0" relativeHeight="251691008" behindDoc="1" locked="0" layoutInCell="1" allowOverlap="1" wp14:anchorId="17C47D74" wp14:editId="680D8DF9">
@@ -2814,7 +3176,7 @@
                     <pic:cNvPicPr/>
                   </pic:nvPicPr>
                   <pic:blipFill rotWithShape="1">
-                    <a:blip r:embed="rId13">
+                    <a:blip r:embed="rId15">
                       <a:extLst>
                         <a:ext uri="{28A0092B-C50C-407E-A947-70E740481C1C}">
                           <a14:useLocalDpi xmlns:a14="http://schemas.microsoft.com/office/drawing/2010/main" val="0"/>
@@ -2876,12 +3238,11 @@
         <w:rPr>
           <w:rFonts w:cs="Times New Roman"/>
           <w:noProof/>
-          <w:lang w:val="en-GB"/>
         </w:rPr>
         <mc:AlternateContent>
           <mc:Choice Requires="wps">
             <w:drawing>
-              <wp:anchor distT="0" distB="0" distL="114300" distR="114300" simplePos="0" relativeHeight="251693056" behindDoc="0" locked="0" layoutInCell="1" allowOverlap="1" wp14:anchorId="6B0C8A8E" wp14:editId="5B2C6883">
+              <wp:anchor distT="0" distB="0" distL="114300" distR="114300" simplePos="0" relativeHeight="251693056" behindDoc="0" locked="0" layoutInCell="1" allowOverlap="1" wp14:anchorId="51F5DCB6" wp14:editId="6021135F">
                 <wp:simplePos x="0" y="0"/>
                 <wp:positionH relativeFrom="column">
                   <wp:posOffset>-288925</wp:posOffset>
@@ -3029,10 +3390,9 @@
       <w:r>
         <w:rPr>
           <w:noProof/>
-          <w:lang w:val="en-GB"/>
         </w:rPr>
         <w:drawing>
-          <wp:inline distT="0" distB="0" distL="0" distR="0" wp14:anchorId="51B25E41" wp14:editId="42D6B656">
+          <wp:inline distT="0" distB="0" distL="0" distR="0" wp14:anchorId="6FF11ADF" wp14:editId="0FA0C46B">
             <wp:extent cx="4177030" cy="2485390"/>
             <wp:effectExtent l="0" t="0" r="0" b="0"/>
             <wp:docPr id="12" name="Picture 12"/>
@@ -3047,7 +3407,7 @@
                     <pic:cNvPicPr/>
                   </pic:nvPicPr>
                   <pic:blipFill>
-                    <a:blip r:embed="rId14" cstate="print">
+                    <a:blip r:embed="rId16" cstate="print">
                       <a:extLst>
                         <a:ext uri="{28A0092B-C50C-407E-A947-70E740481C1C}">
                           <a14:useLocalDpi xmlns:a14="http://schemas.microsoft.com/office/drawing/2010/main" val="0"/>
@@ -3147,10 +3507,9 @@
       <w:r>
         <w:rPr>
           <w:noProof/>
-          <w:lang w:val="en-GB"/>
         </w:rPr>
         <w:drawing>
-          <wp:inline distT="0" distB="0" distL="0" distR="0" wp14:anchorId="421DC919" wp14:editId="0BB8A558">
+          <wp:inline distT="0" distB="0" distL="0" distR="0" wp14:anchorId="6CEEB8CC" wp14:editId="1D345183">
             <wp:extent cx="4206605" cy="2964437"/>
             <wp:effectExtent l="0" t="0" r="3810" b="7620"/>
             <wp:docPr id="13" name="Picture 13"/>
@@ -3165,7 +3524,7 @@
                     <pic:cNvPicPr/>
                   </pic:nvPicPr>
                   <pic:blipFill>
-                    <a:blip r:embed="rId15">
+                    <a:blip r:embed="rId17">
                       <a:extLst>
                         <a:ext uri="{28A0092B-C50C-407E-A947-70E740481C1C}">
                           <a14:useLocalDpi xmlns:a14="http://schemas.microsoft.com/office/drawing/2010/main" val="0"/>
@@ -3282,25 +3641,24 @@
       <w:r>
         <w:rPr>
           <w:noProof/>
-          <w:lang w:val="en-GB"/>
         </w:rPr>
         <w:drawing>
-          <wp:anchor distT="0" distB="0" distL="114300" distR="114300" simplePos="0" relativeHeight="251683840" behindDoc="1" locked="0" layoutInCell="1" allowOverlap="1" wp14:anchorId="45ABCB9A" wp14:editId="6AAEBA58">
+          <wp:anchor distT="0" distB="0" distL="114300" distR="114300" simplePos="0" relativeHeight="251683840" behindDoc="1" locked="0" layoutInCell="1" allowOverlap="1" wp14:anchorId="4AA25315" wp14:editId="505A26B1">
             <wp:simplePos x="0" y="0"/>
             <wp:positionH relativeFrom="column">
-              <wp:posOffset>-32385</wp:posOffset>
+              <wp:posOffset>329565</wp:posOffset>
             </wp:positionH>
             <wp:positionV relativeFrom="paragraph">
-              <wp:posOffset>559435</wp:posOffset>
+              <wp:posOffset>627380</wp:posOffset>
             </wp:positionV>
-            <wp:extent cx="5760720" cy="3394075"/>
+            <wp:extent cx="5074920" cy="2765425"/>
             <wp:effectExtent l="0" t="0" r="0" b="0"/>
             <wp:wrapTight wrapText="bothSides">
               <wp:wrapPolygon edited="0">
                 <wp:start x="0" y="0"/>
-                <wp:lineTo x="0" y="21459"/>
-                <wp:lineTo x="21500" y="21459"/>
-                <wp:lineTo x="21500" y="0"/>
+                <wp:lineTo x="0" y="21426"/>
+                <wp:lineTo x="21486" y="21426"/>
+                <wp:lineTo x="21486" y="0"/>
                 <wp:lineTo x="0" y="0"/>
               </wp:wrapPolygon>
             </wp:wrapTight>
@@ -3315,26 +3673,33 @@
                     <pic:cNvPr id="0" name="gamearea03.png"/>
                     <pic:cNvPicPr/>
                   </pic:nvPicPr>
-                  <pic:blipFill>
-                    <a:blip r:embed="rId16">
+                  <pic:blipFill rotWithShape="1">
+                    <a:blip r:embed="rId18">
                       <a:extLst>
                         <a:ext uri="{28A0092B-C50C-407E-A947-70E740481C1C}">
                           <a14:useLocalDpi xmlns:a14="http://schemas.microsoft.com/office/drawing/2010/main" val="0"/>
                         </a:ext>
                       </a:extLst>
                     </a:blip>
-                    <a:stretch>
-                      <a:fillRect/>
-                    </a:stretch>
+                    <a:srcRect t="4490" b="3012"/>
+                    <a:stretch/>
                   </pic:blipFill>
-                  <pic:spPr>
+                  <pic:spPr bwMode="auto">
                     <a:xfrm>
                       <a:off x="0" y="0"/>
-                      <a:ext cx="5760720" cy="3394075"/>
+                      <a:ext cx="5074920" cy="2765425"/>
                     </a:xfrm>
                     <a:prstGeom prst="rect">
                       <a:avLst/>
                     </a:prstGeom>
+                    <a:ln>
+                      <a:noFill/>
+                    </a:ln>
+                    <a:extLst>
+                      <a:ext uri="{53640926-AAD7-44D8-BBD7-CCE9431645EC}">
+                        <a14:shadowObscured xmlns:a14="http://schemas.microsoft.com/office/drawing/2010/main"/>
+                      </a:ext>
+                    </a:extLst>
                   </pic:spPr>
                 </pic:pic>
               </a:graphicData>
@@ -3372,6 +3737,7 @@
         <w:rPr>
           <w:lang w:val="en-GB"/>
         </w:rPr>
+        <w:lastRenderedPageBreak/>
         <w:t>All elemental enemies have five health points. The enemies lose health by getting hit by the player's projectiles. How much damage the enemy does and how much damage it takes depends on the elements. You can read about the elements system in the Rules section under the title Elements.</w:t>
       </w:r>
     </w:p>
@@ -3401,50 +3767,26 @@
           <w:lang w:val="en-GB"/>
         </w:rPr>
       </w:pPr>
-      <w:bookmarkStart w:id="6" w:name="_Toc382252417"/>
+      <w:bookmarkStart w:id="7" w:name="_Toc382252417"/>
       <w:r>
         <w:rPr>
           <w:lang w:val="en-GB"/>
         </w:rPr>
         <w:t>The End Game Boss</w:t>
       </w:r>
-      <w:bookmarkEnd w:id="6"/>
-    </w:p>
-    <w:p>
-      <w:pPr>
-        <w:rPr>
-          <w:lang w:val="en-GB"/>
-        </w:rPr>
-      </w:pPr>
-      <w:r>
-        <w:rPr>
-          <w:lang w:val="en-GB"/>
-        </w:rPr>
-        <w:t xml:space="preserve">The end game boss is able to use all three elements. Just like the elemental enemies, the boss has </w:t>
-      </w:r>
-      <w:r>
-        <w:rPr>
-          <w:lang w:val="en-GB"/>
-        </w:rPr>
-        <w:t>the same res</w:t>
-      </w:r>
-      <w:r>
-        <w:rPr>
-          <w:lang w:val="en-GB"/>
-        </w:rPr>
-        <w:t xml:space="preserve">trained mobility as the player and is not able to </w:t>
-      </w:r>
-      <w:r>
-        <w:rPr>
-          <w:lang w:val="en-GB"/>
-        </w:rPr>
-        <w:t>leave the foreground</w:t>
-      </w:r>
-      <w:r>
-        <w:rPr>
-          <w:lang w:val="en-GB"/>
-        </w:rPr>
-        <w:t xml:space="preserve">. </w:t>
+      <w:bookmarkEnd w:id="7"/>
+    </w:p>
+    <w:p>
+      <w:pPr>
+        <w:rPr>
+          <w:lang w:val="en-GB"/>
+        </w:rPr>
+      </w:pPr>
+      <w:r>
+        <w:rPr>
+          <w:lang w:val="en-GB"/>
+        </w:rPr>
+        <w:t xml:space="preserve">The end game boss is able to use all three elements. Just like the elemental enemies, the boss has the same restrained mobility as the player and is not able to leave the foreground. </w:t>
       </w:r>
       <w:r>
         <w:rPr>
@@ -3469,7 +3811,13 @@
         <w:rPr>
           <w:lang w:val="en-GB"/>
         </w:rPr>
-        <w:t xml:space="preserve"> has 30 health points, and she does</w:t>
+        <w:t xml:space="preserve"> has 5</w:t>
+      </w:r>
+      <w:r>
+        <w:rPr>
+          <w:lang w:val="en-GB"/>
+        </w:rPr>
+        <w:t>0 health points, and she does</w:t>
       </w:r>
       <w:r>
         <w:rPr>
@@ -3550,9 +3898,253 @@
       </w:pPr>
       <w:r>
         <w:rPr>
-          <w:lang w:val="en-GB"/>
-        </w:rPr>
-        <w:t xml:space="preserve">The visual representation of the boss will be somewhat like a lost soul but wearing a mask like the player. When switching between elements her colour will change, as well as her projectiles and her attacks. When losing health, her facial expressions will gradually change. </w:t>
+          <w:rFonts w:cs="Times New Roman"/>
+          <w:noProof/>
+        </w:rPr>
+        <w:lastRenderedPageBreak/>
+        <mc:AlternateContent>
+          <mc:Choice Requires="wps">
+            <w:drawing>
+              <wp:anchor distT="0" distB="0" distL="114300" distR="114300" simplePos="0" relativeHeight="251699200" behindDoc="0" locked="0" layoutInCell="1" allowOverlap="1" wp14:anchorId="740DF701" wp14:editId="56C9E04A">
+                <wp:simplePos x="0" y="0"/>
+                <wp:positionH relativeFrom="column">
+                  <wp:posOffset>112395</wp:posOffset>
+                </wp:positionH>
+                <wp:positionV relativeFrom="paragraph">
+                  <wp:posOffset>5163458</wp:posOffset>
+                </wp:positionV>
+                <wp:extent cx="3766458" cy="332105"/>
+                <wp:effectExtent l="0" t="0" r="5715" b="0"/>
+                <wp:wrapNone/>
+                <wp:docPr id="19" name="Rectangle 19"/>
+                <wp:cNvGraphicFramePr/>
+                <a:graphic xmlns:a="http://schemas.openxmlformats.org/drawingml/2006/main">
+                  <a:graphicData uri="http://schemas.microsoft.com/office/word/2010/wordprocessingShape">
+                    <wps:wsp>
+                      <wps:cNvSpPr/>
+                      <wps:spPr>
+                        <a:xfrm>
+                          <a:off x="0" y="0"/>
+                          <a:ext cx="3766458" cy="332105"/>
+                        </a:xfrm>
+                        <a:prstGeom prst="rect">
+                          <a:avLst/>
+                        </a:prstGeom>
+                        <a:ln>
+                          <a:noFill/>
+                        </a:ln>
+                      </wps:spPr>
+                      <wps:style>
+                        <a:lnRef idx="2">
+                          <a:schemeClr val="dk1"/>
+                        </a:lnRef>
+                        <a:fillRef idx="1">
+                          <a:schemeClr val="lt1"/>
+                        </a:fillRef>
+                        <a:effectRef idx="0">
+                          <a:schemeClr val="dk1"/>
+                        </a:effectRef>
+                        <a:fontRef idx="minor">
+                          <a:schemeClr val="dk1"/>
+                        </a:fontRef>
+                      </wps:style>
+                      <wps:txbx>
+                        <w:txbxContent>
+                          <w:p>
+                            <w:pPr>
+                              <w:rPr>
+                                <w:color w:val="7F7F7F" w:themeColor="text1" w:themeTint="80"/>
+                                <w:sz w:val="20"/>
+                                <w:szCs w:val="20"/>
+                                <w:lang w:val="en-GB"/>
+                              </w:rPr>
+                            </w:pPr>
+                            <w:r>
+                              <w:rPr>
+                                <w:color w:val="7F7F7F" w:themeColor="text1" w:themeTint="80"/>
+                                <w:sz w:val="20"/>
+                                <w:szCs w:val="20"/>
+                                <w:lang w:val="en-GB"/>
+                              </w:rPr>
+                              <w:t xml:space="preserve">The end game boss’ </w:t>
+                            </w:r>
+                            <w:r>
+                              <w:rPr>
+                                <w:color w:val="7F7F7F" w:themeColor="text1" w:themeTint="80"/>
+                                <w:sz w:val="20"/>
+                                <w:szCs w:val="20"/>
+                                <w:lang w:val="en-GB"/>
+                              </w:rPr>
+                              <w:t>size in comparison with the player</w:t>
+                            </w:r>
+                            <w:r>
+                              <w:rPr>
+                                <w:color w:val="7F7F7F" w:themeColor="text1" w:themeTint="80"/>
+                                <w:sz w:val="20"/>
+                                <w:szCs w:val="20"/>
+                                <w:lang w:val="en-GB"/>
+                              </w:rPr>
+                              <w:t>.</w:t>
+                            </w:r>
+                          </w:p>
+                        </w:txbxContent>
+                      </wps:txbx>
+                      <wps:bodyPr rot="0" spcFirstLastPara="0" vertOverflow="overflow" horzOverflow="overflow" vert="horz" wrap="square" lIns="91440" tIns="45720" rIns="91440" bIns="45720" numCol="1" spcCol="0" rtlCol="0" fromWordArt="0" anchor="ctr" anchorCtr="0" forceAA="0" compatLnSpc="1">
+                        <a:prstTxWarp prst="textNoShape">
+                          <a:avLst/>
+                        </a:prstTxWarp>
+                        <a:noAutofit/>
+                      </wps:bodyPr>
+                    </wps:wsp>
+                  </a:graphicData>
+                </a:graphic>
+                <wp14:sizeRelH relativeFrom="margin">
+                  <wp14:pctWidth>0</wp14:pctWidth>
+                </wp14:sizeRelH>
+                <wp14:sizeRelV relativeFrom="margin">
+                  <wp14:pctHeight>0</wp14:pctHeight>
+                </wp14:sizeRelV>
+              </wp:anchor>
+            </w:drawing>
+          </mc:Choice>
+          <mc:Fallback>
+            <w:pict>
+              <v:rect id="Rectangle 19" o:spid="_x0000_s1029" style="position:absolute;margin-left:8.85pt;margin-top:406.55pt;width:296.55pt;height:26.15pt;z-index:251699200;visibility:visible;mso-wrap-style:square;mso-width-percent:0;mso-height-percent:0;mso-wrap-distance-left:9pt;mso-wrap-distance-top:0;mso-wrap-distance-right:9pt;mso-wrap-distance-bottom:0;mso-position-horizontal:absolute;mso-position-horizontal-relative:text;mso-position-vertical:absolute;mso-position-vertical-relative:text;mso-width-percent:0;mso-height-percent:0;mso-width-relative:margin;mso-height-relative:margin;v-text-anchor:middle" o:gfxdata="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" fillcolor="white [3201]" stroked="f" strokeweight="2pt">
+                <v:textbox>
+                  <w:txbxContent>
+                    <w:p>
+                      <w:pPr>
+                        <w:rPr>
+                          <w:color w:val="7F7F7F" w:themeColor="text1" w:themeTint="80"/>
+                          <w:sz w:val="20"/>
+                          <w:szCs w:val="20"/>
+                          <w:lang w:val="en-GB"/>
+                        </w:rPr>
+                      </w:pPr>
+                      <w:r>
+                        <w:rPr>
+                          <w:color w:val="7F7F7F" w:themeColor="text1" w:themeTint="80"/>
+                          <w:sz w:val="20"/>
+                          <w:szCs w:val="20"/>
+                          <w:lang w:val="en-GB"/>
+                        </w:rPr>
+                        <w:t xml:space="preserve">The end game boss’ </w:t>
+                      </w:r>
+                      <w:r>
+                        <w:rPr>
+                          <w:color w:val="7F7F7F" w:themeColor="text1" w:themeTint="80"/>
+                          <w:sz w:val="20"/>
+                          <w:szCs w:val="20"/>
+                          <w:lang w:val="en-GB"/>
+                        </w:rPr>
+                        <w:t>size in comparison with the player</w:t>
+                      </w:r>
+                      <w:r>
+                        <w:rPr>
+                          <w:color w:val="7F7F7F" w:themeColor="text1" w:themeTint="80"/>
+                          <w:sz w:val="20"/>
+                          <w:szCs w:val="20"/>
+                          <w:lang w:val="en-GB"/>
+                        </w:rPr>
+                        <w:t>.</w:t>
+                      </w:r>
+                    </w:p>
+                  </w:txbxContent>
+                </v:textbox>
+              </v:rect>
+            </w:pict>
+          </mc:Fallback>
+        </mc:AlternateContent>
+      </w:r>
+      <w:r>
+        <w:rPr>
+          <w:noProof/>
+        </w:rPr>
+        <w:drawing>
+          <wp:inline distT="0" distB="0" distL="0" distR="0">
+            <wp:extent cx="5758543" cy="5584372"/>
+            <wp:effectExtent l="0" t="0" r="0" b="0"/>
+            <wp:docPr id="5" name="Picture 5"/>
+            <wp:cNvGraphicFramePr>
+              <a:graphicFrameLocks xmlns:a="http://schemas.openxmlformats.org/drawingml/2006/main" noChangeAspect="1"/>
+            </wp:cNvGraphicFramePr>
+            <a:graphic xmlns:a="http://schemas.openxmlformats.org/drawingml/2006/main">
+              <a:graphicData uri="http://schemas.openxmlformats.org/drawingml/2006/picture">
+                <pic:pic xmlns:pic="http://schemas.openxmlformats.org/drawingml/2006/picture">
+                  <pic:nvPicPr>
+                    <pic:cNvPr id="0" name="Gunilla Scale.png"/>
+                    <pic:cNvPicPr/>
+                  </pic:nvPicPr>
+                  <pic:blipFill rotWithShape="1">
+                    <a:blip r:embed="rId19" cstate="print">
+                      <a:extLst>
+                        <a:ext uri="{28A0092B-C50C-407E-A947-70E740481C1C}">
+                          <a14:useLocalDpi xmlns:a14="http://schemas.microsoft.com/office/drawing/2010/main" val="0"/>
+                        </a:ext>
+                      </a:extLst>
+                    </a:blip>
+                    <a:srcRect b="3024"/>
+                    <a:stretch/>
+                  </pic:blipFill>
+                  <pic:spPr bwMode="auto">
+                    <a:xfrm>
+                      <a:off x="0" y="0"/>
+                      <a:ext cx="5760720" cy="5586483"/>
+                    </a:xfrm>
+                    <a:prstGeom prst="rect">
+                      <a:avLst/>
+                    </a:prstGeom>
+                    <a:ln>
+                      <a:noFill/>
+                    </a:ln>
+                    <a:extLst>
+                      <a:ext uri="{53640926-AAD7-44D8-BBD7-CCE9431645EC}">
+                        <a14:shadowObscured xmlns:a14="http://schemas.microsoft.com/office/drawing/2010/main"/>
+                      </a:ext>
+                    </a:extLst>
+                  </pic:spPr>
+                </pic:pic>
+              </a:graphicData>
+            </a:graphic>
+          </wp:inline>
+        </w:drawing>
+      </w:r>
+    </w:p>
+    <w:p>
+      <w:pPr>
+        <w:rPr>
+          <w:lang w:val="en-GB"/>
+        </w:rPr>
+      </w:pPr>
+      <w:r>
+        <w:rPr>
+          <w:lang w:val="en-GB"/>
+        </w:rPr>
+        <w:t xml:space="preserve">The visual representation of the boss will be somewhat like a lost soul but wearing a mask like the player. </w:t>
+      </w:r>
+      <w:r>
+        <w:rPr>
+          <w:lang w:val="en-GB"/>
+        </w:rPr>
+        <w:t>In the first half of the boss fight, w</w:t>
+      </w:r>
+      <w:r>
+        <w:rPr>
+          <w:lang w:val="en-GB"/>
+        </w:rPr>
+        <w:t>hen switching between elements her colour will change, as well as her projectiles and her attacks.</w:t>
+      </w:r>
+      <w:r>
+        <w:rPr>
+          <w:lang w:val="en-GB"/>
+        </w:rPr>
+        <w:t xml:space="preserve"> When half of her health is lost, she will turn yellow and stay that colour for the rest of the fight and her facial expression will also change, making her look angrier than before. Her attack and projectiles will stay the same as before.</w:t>
+      </w:r>
+      <w:r>
+        <w:rPr>
+          <w:lang w:val="en-GB"/>
+        </w:rPr>
+        <w:t xml:space="preserve"> When losing health, her facial expressions will gradually change. </w:t>
       </w:r>
       <w:r>
         <w:rPr>
@@ -3608,6 +4200,26 @@
         </w:rPr>
         <w:t xml:space="preserve"> should be available in all three colours and with all different facial expressions.</w:t>
       </w:r>
+    </w:p>
+    <w:p>
+      <w:pPr>
+        <w:rPr>
+          <w:lang w:val="en-GB"/>
+        </w:rPr>
+      </w:pPr>
+      <w:r>
+        <w:rPr>
+          <w:lang w:val="en-GB"/>
+        </w:rPr>
+        <w:br w:type="page"/>
+      </w:r>
+    </w:p>
+    <w:p>
+      <w:pPr>
+        <w:rPr>
+          <w:lang w:val="en-GB"/>
+        </w:rPr>
+      </w:pPr>
     </w:p>
     <w:p>
       <w:pPr>
@@ -3620,14 +4232,14 @@
           <w:lang w:val="en-GB"/>
         </w:rPr>
       </w:pPr>
-      <w:bookmarkStart w:id="7" w:name="_Toc382252418"/>
+      <w:bookmarkStart w:id="8" w:name="_Toc382252418"/>
       <w:r>
         <w:rPr>
           <w:lang w:val="en-GB"/>
         </w:rPr>
         <w:t>Resources</w:t>
       </w:r>
-      <w:bookmarkEnd w:id="7"/>
+      <w:bookmarkEnd w:id="8"/>
       <w:r>
         <w:rPr>
           <w:lang w:val="en-GB"/>
@@ -3644,9 +4256,7 @@
       <w:r>
         <w:rPr>
           <w:noProof/>
-          <w:lang w:val="en-GB"/>
-        </w:rPr>
-        <w:lastRenderedPageBreak/>
+        </w:rPr>
         <w:drawing>
           <wp:anchor distT="0" distB="0" distL="114300" distR="114300" simplePos="0" relativeHeight="251694080" behindDoc="1" locked="0" layoutInCell="1" allowOverlap="1" wp14:anchorId="4C2FB548" wp14:editId="5D4A79E6">
             <wp:simplePos x="0" y="0"/>
@@ -3679,7 +4289,7 @@
                     <pic:cNvPicPr/>
                   </pic:nvPicPr>
                   <pic:blipFill>
-                    <a:blip r:embed="rId17">
+                    <a:blip r:embed="rId20">
                       <a:extLst>
                         <a:ext uri="{28A0092B-C50C-407E-A947-70E740481C1C}">
                           <a14:useLocalDpi xmlns:a14="http://schemas.microsoft.com/office/drawing/2010/main" val="0"/>
@@ -3738,14 +4348,14 @@
           <w:lang w:val="en-GB"/>
         </w:rPr>
       </w:pPr>
-      <w:bookmarkStart w:id="8" w:name="_Toc382252419"/>
+      <w:bookmarkStart w:id="9" w:name="_Toc382252419"/>
       <w:r>
         <w:rPr>
           <w:lang w:val="en-GB"/>
         </w:rPr>
         <w:t>Elemental Points</w:t>
       </w:r>
-      <w:bookmarkEnd w:id="8"/>
+      <w:bookmarkEnd w:id="9"/>
     </w:p>
     <w:p>
       <w:pPr>
@@ -3799,6 +4409,26 @@
         </w:rPr>
         <w:t>If you’re out of points in an element you can go to altars placed across the map and be given one point of the empty element. If two elements are empty when you encounter the altar you will get one point in each of those elements. When an altar has been used you have to wait 10 seconds before being able to use it again. The altars’ purpose is to give the player the possibility to use the elements that they have lost and they do not have any lost souls to use.</w:t>
       </w:r>
+    </w:p>
+    <w:p>
+      <w:pPr>
+        <w:rPr>
+          <w:lang w:val="en-GB"/>
+        </w:rPr>
+      </w:pPr>
+      <w:r>
+        <w:rPr>
+          <w:lang w:val="en-GB"/>
+        </w:rPr>
+        <w:br w:type="page"/>
+      </w:r>
+    </w:p>
+    <w:p>
+      <w:pPr>
+        <w:rPr>
+          <w:lang w:val="en-GB"/>
+        </w:rPr>
+      </w:pPr>
     </w:p>
     <w:p>
       <w:pPr>
@@ -3813,21 +4443,88 @@
           <w:lang w:val="en-GB"/>
         </w:rPr>
       </w:pPr>
-      <w:bookmarkStart w:id="9" w:name="_Toc382252420"/>
+      <w:bookmarkStart w:id="10" w:name="_Toc382252420"/>
       <w:r>
         <w:rPr>
           <w:lang w:val="en-GB"/>
         </w:rPr>
         <w:t>Lost souls</w:t>
       </w:r>
-      <w:bookmarkEnd w:id="9"/>
-    </w:p>
-    <w:p>
-      <w:pPr>
-        <w:rPr>
-          <w:lang w:val="en-GB"/>
-        </w:rPr>
-      </w:pPr>
+      <w:bookmarkEnd w:id="10"/>
+    </w:p>
+    <w:p>
+      <w:pPr>
+        <w:rPr>
+          <w:lang w:val="en-GB"/>
+        </w:rPr>
+      </w:pPr>
+      <w:r>
+        <w:rPr>
+          <w:noProof/>
+        </w:rPr>
+        <w:drawing>
+          <wp:anchor distT="0" distB="0" distL="114300" distR="114300" simplePos="0" relativeHeight="251700224" behindDoc="0" locked="0" layoutInCell="1" allowOverlap="1" wp14:anchorId="0A7D6E91" wp14:editId="0907564B">
+            <wp:simplePos x="0" y="0"/>
+            <wp:positionH relativeFrom="column">
+              <wp:posOffset>699770</wp:posOffset>
+            </wp:positionH>
+            <wp:positionV relativeFrom="paragraph">
+              <wp:posOffset>1141095</wp:posOffset>
+            </wp:positionV>
+            <wp:extent cx="4473575" cy="3742690"/>
+            <wp:effectExtent l="0" t="0" r="0" b="0"/>
+            <wp:wrapTopAndBottom/>
+            <wp:docPr id="20" name="Picture 20"/>
+            <wp:cNvGraphicFramePr>
+              <a:graphicFrameLocks xmlns:a="http://schemas.openxmlformats.org/drawingml/2006/main" noChangeAspect="1"/>
+            </wp:cNvGraphicFramePr>
+            <a:graphic xmlns:a="http://schemas.openxmlformats.org/drawingml/2006/main">
+              <a:graphicData uri="http://schemas.openxmlformats.org/drawingml/2006/picture">
+                <pic:pic xmlns:pic="http://schemas.openxmlformats.org/drawingml/2006/picture">
+                  <pic:nvPicPr>
+                    <pic:cNvPr id="0" name="Lost Soul.png"/>
+                    <pic:cNvPicPr/>
+                  </pic:nvPicPr>
+                  <pic:blipFill rotWithShape="1">
+                    <a:blip r:embed="rId21">
+                      <a:extLst>
+                        <a:ext uri="{28A0092B-C50C-407E-A947-70E740481C1C}">
+                          <a14:useLocalDpi xmlns:a14="http://schemas.microsoft.com/office/drawing/2010/main" val="0"/>
+                        </a:ext>
+                      </a:extLst>
+                    </a:blip>
+                    <a:srcRect t="13461" b="2867"/>
+                    <a:stretch/>
+                  </pic:blipFill>
+                  <pic:spPr bwMode="auto">
+                    <a:xfrm>
+                      <a:off x="0" y="0"/>
+                      <a:ext cx="4473575" cy="3742690"/>
+                    </a:xfrm>
+                    <a:prstGeom prst="rect">
+                      <a:avLst/>
+                    </a:prstGeom>
+                    <a:ln>
+                      <a:noFill/>
+                    </a:ln>
+                    <a:extLst>
+                      <a:ext uri="{53640926-AAD7-44D8-BBD7-CCE9431645EC}">
+                        <a14:shadowObscured xmlns:a14="http://schemas.microsoft.com/office/drawing/2010/main"/>
+                      </a:ext>
+                    </a:extLst>
+                  </pic:spPr>
+                </pic:pic>
+              </a:graphicData>
+            </a:graphic>
+            <wp14:sizeRelH relativeFrom="page">
+              <wp14:pctWidth>0</wp14:pctWidth>
+            </wp14:sizeRelH>
+            <wp14:sizeRelV relativeFrom="page">
+              <wp14:pctHeight>0</wp14:pctHeight>
+            </wp14:sizeRelV>
+          </wp:anchor>
+        </w:drawing>
+      </w:r>
       <w:r>
         <w:rPr>
           <w:lang w:val="en-GB"/>
@@ -3843,24 +4540,370 @@
       </w:pPr>
       <w:r>
         <w:rPr>
-          <w:lang w:val="en-GB"/>
+          <w:rFonts w:cs="Times New Roman"/>
+          <w:noProof/>
+        </w:rPr>
+        <mc:AlternateContent>
+          <mc:Choice Requires="wps">
+            <w:drawing>
+              <wp:anchor distT="0" distB="0" distL="114300" distR="114300" simplePos="0" relativeHeight="251702272" behindDoc="0" locked="0" layoutInCell="1" allowOverlap="1" wp14:anchorId="2508CB19" wp14:editId="5D6453A6">
+                <wp:simplePos x="0" y="0"/>
+                <wp:positionH relativeFrom="column">
+                  <wp:posOffset>-31750</wp:posOffset>
+                </wp:positionH>
+                <wp:positionV relativeFrom="paragraph">
+                  <wp:posOffset>3570605</wp:posOffset>
+                </wp:positionV>
+                <wp:extent cx="4224866" cy="457200"/>
+                <wp:effectExtent l="0" t="0" r="4445" b="0"/>
+                <wp:wrapNone/>
+                <wp:docPr id="21" name="Rectangle 21"/>
+                <wp:cNvGraphicFramePr/>
+                <a:graphic xmlns:a="http://schemas.openxmlformats.org/drawingml/2006/main">
+                  <a:graphicData uri="http://schemas.microsoft.com/office/word/2010/wordprocessingShape">
+                    <wps:wsp>
+                      <wps:cNvSpPr/>
+                      <wps:spPr>
+                        <a:xfrm>
+                          <a:off x="0" y="0"/>
+                          <a:ext cx="4224866" cy="457200"/>
+                        </a:xfrm>
+                        <a:prstGeom prst="rect">
+                          <a:avLst/>
+                        </a:prstGeom>
+                        <a:ln>
+                          <a:noFill/>
+                        </a:ln>
+                      </wps:spPr>
+                      <wps:style>
+                        <a:lnRef idx="2">
+                          <a:schemeClr val="dk1"/>
+                        </a:lnRef>
+                        <a:fillRef idx="1">
+                          <a:schemeClr val="lt1"/>
+                        </a:fillRef>
+                        <a:effectRef idx="0">
+                          <a:schemeClr val="dk1"/>
+                        </a:effectRef>
+                        <a:fontRef idx="minor">
+                          <a:schemeClr val="dk1"/>
+                        </a:fontRef>
+                      </wps:style>
+                      <wps:txbx>
+                        <w:txbxContent>
+                          <w:p>
+                            <w:pPr>
+                              <w:rPr>
+                                <w:color w:val="7F7F7F" w:themeColor="text1" w:themeTint="80"/>
+                                <w:sz w:val="20"/>
+                                <w:szCs w:val="20"/>
+                                <w:lang w:val="en-GB"/>
+                              </w:rPr>
+                            </w:pPr>
+                            <w:r>
+                              <w:rPr>
+                                <w:color w:val="7F7F7F" w:themeColor="text1" w:themeTint="80"/>
+                                <w:sz w:val="20"/>
+                                <w:szCs w:val="20"/>
+                                <w:lang w:val="en-GB"/>
+                              </w:rPr>
+                              <w:t>A sketch of a lost soul. Its scale can be seen in the mock up on the first page.</w:t>
+                            </w:r>
+                          </w:p>
+                        </w:txbxContent>
+                      </wps:txbx>
+                      <wps:bodyPr rot="0" spcFirstLastPara="0" vertOverflow="overflow" horzOverflow="overflow" vert="horz" wrap="square" lIns="91440" tIns="45720" rIns="91440" bIns="45720" numCol="1" spcCol="0" rtlCol="0" fromWordArt="0" anchor="ctr" anchorCtr="0" forceAA="0" compatLnSpc="1">
+                        <a:prstTxWarp prst="textNoShape">
+                          <a:avLst/>
+                        </a:prstTxWarp>
+                        <a:noAutofit/>
+                      </wps:bodyPr>
+                    </wps:wsp>
+                  </a:graphicData>
+                </a:graphic>
+                <wp14:sizeRelH relativeFrom="margin">
+                  <wp14:pctWidth>0</wp14:pctWidth>
+                </wp14:sizeRelH>
+                <wp14:sizeRelV relativeFrom="margin">
+                  <wp14:pctHeight>0</wp14:pctHeight>
+                </wp14:sizeRelV>
+              </wp:anchor>
+            </w:drawing>
+          </mc:Choice>
+          <mc:Fallback>
+            <w:pict>
+              <v:rect id="Rectangle 21" o:spid="_x0000_s1030" style="position:absolute;margin-left:-2.5pt;margin-top:281.15pt;width:332.65pt;height:36pt;z-index:251702272;visibility:visible;mso-wrap-style:square;mso-width-percent:0;mso-height-percent:0;mso-wrap-distance-left:9pt;mso-wrap-distance-top:0;mso-wrap-distance-right:9pt;mso-wrap-distance-bottom:0;mso-position-horizontal:absolute;mso-position-horizontal-relative:text;mso-position-vertical:absolute;mso-position-vertical-relative:text;mso-width-percent:0;mso-height-percent:0;mso-width-relative:margin;mso-height-relative:margin;v-text-anchor:middle" o:gfxdata="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" fillcolor="white [3201]" stroked="f" strokeweight="2pt">
+                <v:textbox>
+                  <w:txbxContent>
+                    <w:p>
+                      <w:pPr>
+                        <w:rPr>
+                          <w:color w:val="7F7F7F" w:themeColor="text1" w:themeTint="80"/>
+                          <w:sz w:val="20"/>
+                          <w:szCs w:val="20"/>
+                          <w:lang w:val="en-GB"/>
+                        </w:rPr>
+                      </w:pPr>
+                      <w:r>
+                        <w:rPr>
+                          <w:color w:val="7F7F7F" w:themeColor="text1" w:themeTint="80"/>
+                          <w:sz w:val="20"/>
+                          <w:szCs w:val="20"/>
+                          <w:lang w:val="en-GB"/>
+                        </w:rPr>
+                        <w:t>A sketch of a lost soul. Its scale can be seen in the mock up on the first page.</w:t>
+                      </w:r>
+                    </w:p>
+                  </w:txbxContent>
+                </v:textbox>
+              </v:rect>
+            </w:pict>
+          </mc:Fallback>
+        </mc:AlternateContent>
+      </w:r>
+    </w:p>
+    <w:p>
+      <w:pPr>
+        <w:rPr>
+          <w:noProof/>
+          <w:lang w:val="en-US"/>
+        </w:rPr>
+      </w:pPr>
+      <w:r>
+        <w:rPr>
+          <w:lang w:val="en-GB"/>
+        </w:rPr>
+        <w:t xml:space="preserve">When a lost soul is used it will cease to exist. The lost souls only require an idle animation and an icon for the counter in the HUD. There will be audial feedback when a lost soul is picked up and when they are </w:t>
+      </w:r>
+      <w:proofErr w:type="gramStart"/>
+      <w:r>
+        <w:rPr>
+          <w:lang w:val="en-GB"/>
+        </w:rPr>
+        <w:t>sacrificed/released</w:t>
+      </w:r>
+      <w:proofErr w:type="gramEnd"/>
+      <w:r>
+        <w:rPr>
+          <w:lang w:val="en-GB"/>
+        </w:rPr>
+        <w:t>. When sacrificed, there will be a sound of bones breaking, and when released there will be a sound of the lost soul flying away.</w:t>
+      </w:r>
+      <w:r>
+        <w:rPr>
+          <w:noProof/>
+          <w:lang w:val="en-US"/>
+        </w:rPr>
+        <w:t xml:space="preserve"> </w:t>
+      </w:r>
+    </w:p>
+    <w:p>
+      <w:pPr>
+        <w:rPr>
+          <w:noProof/>
+          <w:lang w:val="en-US"/>
+        </w:rPr>
+      </w:pPr>
+      <w:r>
+        <w:rPr>
+          <w:noProof/>
+          <w:lang w:val="en-US"/>
+        </w:rPr>
+        <w:br w:type="page"/>
+      </w:r>
+    </w:p>
+    <w:p>
+      <w:pPr>
+        <w:rPr>
+          <w:lang w:val="en-GB"/>
+        </w:rPr>
+      </w:pPr>
+      <w:r>
+        <w:rPr>
+          <w:noProof/>
         </w:rPr>
         <w:lastRenderedPageBreak/>
-        <w:t xml:space="preserve">When a lost soul is used it will cease to exist. The lost souls only require an idle animation and an icon for the counter in the HUD. There will be audial feedback when a lost soul is picked up and when they are </w:t>
-      </w:r>
-      <w:proofErr w:type="gramStart"/>
-      <w:r>
-        <w:rPr>
-          <w:lang w:val="en-GB"/>
-        </w:rPr>
-        <w:t>sacrificed/released</w:t>
-      </w:r>
-      <w:proofErr w:type="gramEnd"/>
-      <w:r>
-        <w:rPr>
-          <w:lang w:val="en-GB"/>
-        </w:rPr>
-        <w:t>. When sacrificed, there will be a sound of bones breaking, and when released there will be a sound of the lost soul flying away.</w:t>
+        <w:drawing>
+          <wp:anchor distT="0" distB="0" distL="114300" distR="114300" simplePos="0" relativeHeight="251696128" behindDoc="0" locked="0" layoutInCell="1" allowOverlap="1" wp14:anchorId="6BEBD99B" wp14:editId="52080685">
+            <wp:simplePos x="0" y="0"/>
+            <wp:positionH relativeFrom="column">
+              <wp:posOffset>12700</wp:posOffset>
+            </wp:positionH>
+            <wp:positionV relativeFrom="paragraph">
+              <wp:posOffset>6350</wp:posOffset>
+            </wp:positionV>
+            <wp:extent cx="2840990" cy="2840990"/>
+            <wp:effectExtent l="0" t="0" r="0" b="0"/>
+            <wp:wrapNone/>
+            <wp:docPr id="6" name="Picture 6"/>
+            <wp:cNvGraphicFramePr>
+              <a:graphicFrameLocks xmlns:a="http://schemas.openxmlformats.org/drawingml/2006/main" noChangeAspect="1"/>
+            </wp:cNvGraphicFramePr>
+            <a:graphic xmlns:a="http://schemas.openxmlformats.org/drawingml/2006/main">
+              <a:graphicData uri="http://schemas.openxmlformats.org/drawingml/2006/picture">
+                <pic:pic xmlns:pic="http://schemas.openxmlformats.org/drawingml/2006/picture">
+                  <pic:nvPicPr>
+                    <pic:cNvPr id="0" name="EAT Red.png"/>
+                    <pic:cNvPicPr/>
+                  </pic:nvPicPr>
+                  <pic:blipFill>
+                    <a:blip r:embed="rId22">
+                      <a:extLst>
+                        <a:ext uri="{28A0092B-C50C-407E-A947-70E740481C1C}">
+                          <a14:useLocalDpi xmlns:a14="http://schemas.microsoft.com/office/drawing/2010/main" val="0"/>
+                        </a:ext>
+                      </a:extLst>
+                    </a:blip>
+                    <a:stretch>
+                      <a:fillRect/>
+                    </a:stretch>
+                  </pic:blipFill>
+                  <pic:spPr>
+                    <a:xfrm>
+                      <a:off x="0" y="0"/>
+                      <a:ext cx="2840990" cy="2840990"/>
+                    </a:xfrm>
+                    <a:prstGeom prst="rect">
+                      <a:avLst/>
+                    </a:prstGeom>
+                  </pic:spPr>
+                </pic:pic>
+              </a:graphicData>
+            </a:graphic>
+            <wp14:sizeRelH relativeFrom="page">
+              <wp14:pctWidth>0</wp14:pctWidth>
+            </wp14:sizeRelH>
+            <wp14:sizeRelV relativeFrom="page">
+              <wp14:pctHeight>0</wp14:pctHeight>
+            </wp14:sizeRelV>
+          </wp:anchor>
+        </w:drawing>
+      </w:r>
+      <w:r>
+        <w:rPr>
+          <w:noProof/>
+        </w:rPr>
+        <w:drawing>
+          <wp:anchor distT="0" distB="0" distL="114300" distR="114300" simplePos="0" relativeHeight="251697152" behindDoc="0" locked="0" layoutInCell="1" allowOverlap="1" wp14:anchorId="230D7153" wp14:editId="55C13F50">
+            <wp:simplePos x="0" y="0"/>
+            <wp:positionH relativeFrom="column">
+              <wp:posOffset>2853690</wp:posOffset>
+            </wp:positionH>
+            <wp:positionV relativeFrom="paragraph">
+              <wp:posOffset>6350</wp:posOffset>
+            </wp:positionV>
+            <wp:extent cx="2840990" cy="2840990"/>
+            <wp:effectExtent l="0" t="0" r="0" b="0"/>
+            <wp:wrapNone/>
+            <wp:docPr id="17" name="Picture 17"/>
+            <wp:cNvGraphicFramePr>
+              <a:graphicFrameLocks xmlns:a="http://schemas.openxmlformats.org/drawingml/2006/main" noChangeAspect="1"/>
+            </wp:cNvGraphicFramePr>
+            <a:graphic xmlns:a="http://schemas.openxmlformats.org/drawingml/2006/main">
+              <a:graphicData uri="http://schemas.openxmlformats.org/drawingml/2006/picture">
+                <pic:pic xmlns:pic="http://schemas.openxmlformats.org/drawingml/2006/picture">
+                  <pic:nvPicPr>
+                    <pic:cNvPr id="0" name="Release blue.png"/>
+                    <pic:cNvPicPr/>
+                  </pic:nvPicPr>
+                  <pic:blipFill>
+                    <a:blip r:embed="rId23">
+                      <a:extLst>
+                        <a:ext uri="{28A0092B-C50C-407E-A947-70E740481C1C}">
+                          <a14:useLocalDpi xmlns:a14="http://schemas.microsoft.com/office/drawing/2010/main" val="0"/>
+                        </a:ext>
+                      </a:extLst>
+                    </a:blip>
+                    <a:stretch>
+                      <a:fillRect/>
+                    </a:stretch>
+                  </pic:blipFill>
+                  <pic:spPr>
+                    <a:xfrm>
+                      <a:off x="0" y="0"/>
+                      <a:ext cx="2840990" cy="2840990"/>
+                    </a:xfrm>
+                    <a:prstGeom prst="rect">
+                      <a:avLst/>
+                    </a:prstGeom>
+                  </pic:spPr>
+                </pic:pic>
+              </a:graphicData>
+            </a:graphic>
+            <wp14:sizeRelH relativeFrom="page">
+              <wp14:pctWidth>0</wp14:pctWidth>
+            </wp14:sizeRelH>
+            <wp14:sizeRelV relativeFrom="page">
+              <wp14:pctHeight>0</wp14:pctHeight>
+            </wp14:sizeRelV>
+          </wp:anchor>
+        </w:drawing>
+      </w:r>
+      <w:r>
+        <w:rPr>
+          <w:noProof/>
+        </w:rPr>
+        <mc:AlternateContent>
+          <mc:Choice Requires="wps">
+            <w:drawing>
+              <wp:inline distT="0" distB="0" distL="0" distR="0" wp14:anchorId="349006FF" wp14:editId="14693470">
+                <wp:extent cx="5693229" cy="2841171"/>
+                <wp:effectExtent l="0" t="0" r="22225" b="16510"/>
+                <wp:docPr id="18" name="Rectangle 18"/>
+                <wp:cNvGraphicFramePr/>
+                <a:graphic xmlns:a="http://schemas.openxmlformats.org/drawingml/2006/main">
+                  <a:graphicData uri="http://schemas.microsoft.com/office/word/2010/wordprocessingShape">
+                    <wps:wsp>
+                      <wps:cNvSpPr/>
+                      <wps:spPr>
+                        <a:xfrm>
+                          <a:off x="0" y="0"/>
+                          <a:ext cx="5693229" cy="2841171"/>
+                        </a:xfrm>
+                        <a:prstGeom prst="rect">
+                          <a:avLst/>
+                        </a:prstGeom>
+                        <a:noFill/>
+                        <a:ln>
+                          <a:solidFill>
+                            <a:schemeClr val="bg1"/>
+                          </a:solidFill>
+                        </a:ln>
+                      </wps:spPr>
+                      <wps:style>
+                        <a:lnRef idx="2">
+                          <a:schemeClr val="dk1"/>
+                        </a:lnRef>
+                        <a:fillRef idx="1">
+                          <a:schemeClr val="lt1"/>
+                        </a:fillRef>
+                        <a:effectRef idx="0">
+                          <a:schemeClr val="dk1"/>
+                        </a:effectRef>
+                        <a:fontRef idx="minor">
+                          <a:schemeClr val="dk1"/>
+                        </a:fontRef>
+                      </wps:style>
+                      <wps:bodyPr rot="0" spcFirstLastPara="0" vertOverflow="overflow" horzOverflow="overflow" vert="horz" wrap="square" lIns="91440" tIns="45720" rIns="91440" bIns="45720" numCol="1" spcCol="0" rtlCol="0" fromWordArt="0" anchor="ctr" anchorCtr="0" forceAA="0" compatLnSpc="1">
+                        <a:prstTxWarp prst="textNoShape">
+                          <a:avLst/>
+                        </a:prstTxWarp>
+                        <a:noAutofit/>
+                      </wps:bodyPr>
+                    </wps:wsp>
+                  </a:graphicData>
+                </a:graphic>
+              </wp:inline>
+            </w:drawing>
+          </mc:Choice>
+          <mc:Fallback>
+            <w:pict>
+              <v:rect id="Rectangle 18" o:spid="_x0000_s1026" style="width:448.3pt;height:223.7pt;visibility:visible;mso-wrap-style:square;mso-left-percent:-10001;mso-top-percent:-10001;mso-position-horizontal:absolute;mso-position-horizontal-relative:char;mso-position-vertical:absolute;mso-position-vertical-relative:line;mso-left-percent:-10001;mso-top-percent:-10001;v-text-anchor:middle" o:gfxdata="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" filled="f" strokecolor="white [3212]" strokeweight="2pt">
+                <w10:anchorlock/>
+              </v:rect>
+            </w:pict>
+          </mc:Fallback>
+        </mc:AlternateContent>
       </w:r>
     </w:p>
     <w:p>
@@ -3875,6 +4918,13 @@
         </w:rPr>
         <w:t>The player is given one lost soul in the beginning of the map for the purpose of showing the player the system of lost souls. When picking up the first lost soul, the controls of sacrificing and releasing lost souls are shown with pictures shown above them. The picture above the sacrifice key will be a red glow and lost soul with big sharp teeth shown above and underneath it, implying that the lost soul will be eaten when this key is pressed. The picture above the release key has a light blue glow and shows a lost soul floating away from a pair of open hands, implying that the lost soul is set free.</w:t>
       </w:r>
+    </w:p>
+    <w:p>
+      <w:pPr>
+        <w:rPr>
+          <w:lang w:val="en-GB"/>
+        </w:rPr>
+      </w:pPr>
     </w:p>
     <w:p>
       <w:pPr>
@@ -3889,14 +4939,14 @@
           <w:lang w:val="en-GB"/>
         </w:rPr>
       </w:pPr>
-      <w:bookmarkStart w:id="10" w:name="_Toc382252421"/>
+      <w:bookmarkStart w:id="11" w:name="_Toc382252421"/>
       <w:r>
         <w:rPr>
           <w:lang w:val="en-GB"/>
         </w:rPr>
         <w:t>Karma</w:t>
       </w:r>
-      <w:bookmarkEnd w:id="10"/>
+      <w:bookmarkEnd w:id="11"/>
     </w:p>
     <w:p>
       <w:pPr>
@@ -3996,11 +5046,13 @@
           <w:numId w:val="10"/>
         </w:numPr>
         <w:rPr>
-          <w:lang w:val="en-GB"/>
-        </w:rPr>
-      </w:pPr>
-      <w:r>
-        <w:rPr>
+          <w:i/>
+          <w:lang w:val="en-GB"/>
+        </w:rPr>
+      </w:pPr>
+      <w:r>
+        <w:rPr>
+          <w:i/>
           <w:lang w:val="en-GB"/>
         </w:rPr>
         <w:t>Level Design</w:t>
@@ -4010,83 +5062,97 @@
       <w:pPr>
         <w:spacing w:after="0"/>
         <w:rPr>
-          <w:lang w:val="en-GB"/>
-        </w:rPr>
-      </w:pPr>
-      <w:r>
-        <w:rPr>
+          <w:i/>
+          <w:lang w:val="en-GB"/>
+        </w:rPr>
+      </w:pPr>
+      <w:r>
+        <w:rPr>
+          <w:i/>
           <w:lang w:val="en-GB"/>
         </w:rPr>
         <w:t xml:space="preserve">The environment of the game </w:t>
       </w:r>
       <w:r>
         <w:rPr>
+          <w:i/>
           <w:lang w:val="en-GB"/>
         </w:rPr>
         <w:t>is mystical, dark and melancholic</w:t>
       </w:r>
       <w:r>
         <w:rPr>
+          <w:i/>
           <w:lang w:val="en-GB"/>
         </w:rPr>
         <w:t>. T</w:t>
       </w:r>
       <w:r>
         <w:rPr>
+          <w:i/>
           <w:lang w:val="en-GB"/>
         </w:rPr>
         <w:t xml:space="preserve">he level </w:t>
       </w:r>
       <w:r>
         <w:rPr>
+          <w:i/>
           <w:lang w:val="en-GB"/>
         </w:rPr>
         <w:t>has a middle-age Asian theme</w:t>
       </w:r>
       <w:r>
         <w:rPr>
+          <w:i/>
           <w:lang w:val="en-GB"/>
         </w:rPr>
         <w:t>, with a background with buildings of Asian architecture.</w:t>
       </w:r>
       <w:r>
         <w:rPr>
+          <w:i/>
           <w:lang w:val="en-GB"/>
         </w:rPr>
         <w:t xml:space="preserve"> Together with the dark and grey-toned </w:t>
       </w:r>
       <w:r>
         <w:rPr>
+          <w:i/>
           <w:lang w:val="en-GB"/>
         </w:rPr>
         <w:t>colours</w:t>
       </w:r>
       <w:r>
         <w:rPr>
+          <w:i/>
           <w:lang w:val="en-GB"/>
         </w:rPr>
         <w:t>, the Asian theme creates the my</w:t>
       </w:r>
       <w:r>
         <w:rPr>
+          <w:i/>
           <w:lang w:val="en-GB"/>
         </w:rPr>
         <w:t>stical and dark feeling for the player</w:t>
       </w:r>
       <w:r>
         <w:rPr>
+          <w:i/>
           <w:lang w:val="en-GB"/>
         </w:rPr>
         <w:t xml:space="preserve">. The village is in ruins and the player is alone with the enemies. There is depressing music at a low volume playing in the background and there are also sounds of the </w:t>
       </w:r>
       <w:r>
         <w:rPr>
+          <w:i/>
           <w:lang w:val="en-GB"/>
         </w:rPr>
         <w:t>w</w:t>
       </w:r>
       <w:r>
         <w:rPr>
+          <w:i/>
           <w:lang w:val="en-GB"/>
         </w:rPr>
         <w:t xml:space="preserve">aling wind and the player’s footsteps. </w:t>
@@ -4102,13 +5168,16 @@
         <w:spacing w:before="240"/>
         <w:ind w:left="839" w:hanging="482"/>
         <w:rPr>
-          <w:lang w:val="en-GB"/>
-        </w:rPr>
-      </w:pPr>
-      <w:r>
-        <w:rPr>
-          <w:lang w:val="en-GB"/>
-        </w:rPr>
+          <w:i/>
+          <w:lang w:val="en-GB"/>
+        </w:rPr>
+      </w:pPr>
+      <w:r>
+        <w:rPr>
+          <w:i/>
+          <w:lang w:val="en-GB"/>
+        </w:rPr>
+        <w:lastRenderedPageBreak/>
         <w:t>Intro</w:t>
       </w:r>
     </w:p>
@@ -4168,117 +5237,117 @@
         <w:rPr>
           <w:lang w:val="en-GB"/>
         </w:rPr>
-        <w:t xml:space="preserve">, have an evil picture on it and you see the text “Sacrifice the soul to gain three elemental points in the element you are possessing and one in the other two”. The good choice </w:t>
+        <w:t xml:space="preserve">, have an evil picture on it and you see the text “Sacrifice the soul to gain three elemental points in the element you are possessing and one in the other two”. The good choice button will be surrounded by a yellow or green </w:t>
+      </w:r>
+      <w:r>
+        <w:rPr>
+          <w:lang w:val="en-GB"/>
+        </w:rPr>
+        <w:t>colour</w:t>
+      </w:r>
+      <w:r>
+        <w:rPr>
+          <w:lang w:val="en-GB"/>
+        </w:rPr>
+        <w:t xml:space="preserve"> and have a “good” picture on it and have the text “Help the soul go to the next life and you gain one point in each element”.</w:t>
+      </w:r>
+    </w:p>
+    <w:p>
+      <w:pPr>
+        <w:rPr>
+          <w:lang w:val="en-GB"/>
+        </w:rPr>
+      </w:pPr>
+      <w:r>
+        <w:rPr>
+          <w:lang w:val="en-GB"/>
+        </w:rPr>
+        <w:t>After the player have chosen she gains the elemental points and the part of the HUD where elemental point tree show change. The player learns were she can see how many elemental points she has.</w:t>
+      </w:r>
+    </w:p>
+    <w:p>
+      <w:pPr>
+        <w:rPr>
+          <w:lang w:val="en-GB"/>
+        </w:rPr>
+      </w:pPr>
+      <w:r>
+        <w:rPr>
+          <w:lang w:val="en-GB"/>
+        </w:rPr>
+        <w:t>The element you are currently possessing is shown with that part of the elemental point tree is lit up a little. For example if the player has water the water elemental point tree is lit up. The player sees that that you can probably change that and discover it by testing the other buttons. During that process the player also learns how to shoot. She tries to shoot the fire wall and change what element she is possessing until she hit the wall with water and it disappears. The player learns water is good against fire.</w:t>
+      </w:r>
+    </w:p>
+    <w:p>
+      <w:pPr>
+        <w:rPr>
+          <w:lang w:val="en-GB"/>
+        </w:rPr>
+      </w:pPr>
+      <w:r>
+        <w:rPr>
+          <w:lang w:val="en-GB"/>
+        </w:rPr>
+        <w:t>The player continues to walk and a fire enemy appears and starts attacking the player. The player knows that she should shoot water on fire so she shoots it and kill it in one shot. The enemy has three points of health and a super effective attack do three points of damage. If she shoots it with wood it will do one point of damage as fire is strong against wood. If she shoots the enemy with fire it will do two points of damage. If the player get hit she loses an elemental point in the element she is currently possessing.</w:t>
+      </w:r>
+    </w:p>
+    <w:p>
+      <w:pPr>
+        <w:rPr>
+          <w:lang w:val="en-GB"/>
+        </w:rPr>
+      </w:pPr>
+      <w:r>
+        <w:rPr>
+          <w:lang w:val="en-GB"/>
+        </w:rPr>
+        <w:t>The player continues and a wood enemy appears. The same thing as with the fire enemy happens but fire does three points of damage, wood do two points of damage and water does one point of damage.</w:t>
+      </w:r>
+    </w:p>
+    <w:p>
+      <w:pPr>
+        <w:rPr>
+          <w:lang w:val="en-GB"/>
+        </w:rPr>
+      </w:pPr>
+      <w:r>
+        <w:rPr>
+          <w:lang w:val="en-GB"/>
+        </w:rPr>
+        <w:t>The same thing happens again but it is a water enemy this time. Wood does three points of damage, water do two points of damage and wood does one point of damage.</w:t>
+      </w:r>
+    </w:p>
+    <w:p>
+      <w:pPr>
+        <w:rPr>
+          <w:lang w:val="en-GB"/>
+        </w:rPr>
+      </w:pPr>
+      <w:r>
+        <w:rPr>
+          <w:lang w:val="en-GB"/>
+        </w:rPr>
+        <w:t>Then the player continues and this time she gets confronted by three enemies, one of each element. So she has to change between what element she is possessing to do the most effective damage to each of the enemies. One of the enemies drops a lost soul. The player walk up to the soul but this time there is no bubble, the player simple pick it up when she touch it and it get put in a jar that is shown in the HUD. If the players try to use one of the buttons she have learned does sacrificing or freeing the lost soul the same thing happens as before and the lost souls disappear from the HUD, it is consumed. If there is more than one lost soul in the jar only one disappears per button press.</w:t>
+      </w:r>
+    </w:p>
+    <w:p>
+      <w:pPr>
+        <w:rPr>
+          <w:lang w:val="en-GB"/>
+        </w:rPr>
+      </w:pPr>
+      <w:r>
+        <w:rPr>
+          <w:lang w:val="en-GB"/>
+        </w:rPr>
+        <w:t xml:space="preserve">The player continue and see an altar, the first one is shown with a pulsating glow around it. The altar has the same picture on it as the evil choice button. If the player goes up to it a bubble appears and </w:t>
       </w:r>
       <w:r>
         <w:rPr>
           <w:lang w:val="en-GB"/>
         </w:rPr>
         <w:lastRenderedPageBreak/>
-        <w:t xml:space="preserve">button will be surrounded by a yellow or green </w:t>
-      </w:r>
-      <w:r>
-        <w:rPr>
-          <w:lang w:val="en-GB"/>
-        </w:rPr>
-        <w:t>colour</w:t>
-      </w:r>
-      <w:r>
-        <w:rPr>
-          <w:lang w:val="en-GB"/>
-        </w:rPr>
-        <w:t xml:space="preserve"> and have a “good” picture on it and have the text “Help the soul go to the next life and you gain one point in each element”.</w:t>
-      </w:r>
-    </w:p>
-    <w:p>
-      <w:pPr>
-        <w:rPr>
-          <w:lang w:val="en-GB"/>
-        </w:rPr>
-      </w:pPr>
-      <w:r>
-        <w:rPr>
-          <w:lang w:val="en-GB"/>
-        </w:rPr>
-        <w:t>After the player have chosen she gains the elemental points and the part of the HUD where elemental point tree show change. The player learns were she can see how many elemental points she has.</w:t>
-      </w:r>
-    </w:p>
-    <w:p>
-      <w:pPr>
-        <w:rPr>
-          <w:lang w:val="en-GB"/>
-        </w:rPr>
-      </w:pPr>
-      <w:r>
-        <w:rPr>
-          <w:lang w:val="en-GB"/>
-        </w:rPr>
-        <w:t>The element you are currently possessing is shown with that part of the elemental point tree is lit up a little. For example if the player has water the water elemental point tree is lit up. The player sees that that you can probably change that and discover it by testing the other buttons. During that process the player also learns how to shoot. She tries to shoot the fire wall and change what element she is possessing until she hit the wall with water and it disappears. The player learns water is good against fire.</w:t>
-      </w:r>
-    </w:p>
-    <w:p>
-      <w:pPr>
-        <w:rPr>
-          <w:lang w:val="en-GB"/>
-        </w:rPr>
-      </w:pPr>
-      <w:r>
-        <w:rPr>
-          <w:lang w:val="en-GB"/>
-        </w:rPr>
-        <w:t>The player continues to walk and a fire enemy appears and starts attacking the player. The player knows that she should shoot water on fire so she shoots it and kill it in one shot. The enemy has three points of health and a super effective attack do three points of damage. If she shoots it with wood it will do one point of damage as fire is strong against wood. If she shoots the enemy with fire it will do two points of damage. If the player get hit she loses an elemental point in the element she is currently possessing.</w:t>
-      </w:r>
-    </w:p>
-    <w:p>
-      <w:pPr>
-        <w:rPr>
-          <w:lang w:val="en-GB"/>
-        </w:rPr>
-      </w:pPr>
-      <w:r>
-        <w:rPr>
-          <w:lang w:val="en-GB"/>
-        </w:rPr>
-        <w:t>The player continues and a wood enemy appears. The same thing as with the fire enemy happens but fire does three points of damage, wood do two points of damage and water does one point of damage.</w:t>
-      </w:r>
-    </w:p>
-    <w:p>
-      <w:pPr>
-        <w:rPr>
-          <w:lang w:val="en-GB"/>
-        </w:rPr>
-      </w:pPr>
-      <w:r>
-        <w:rPr>
-          <w:lang w:val="en-GB"/>
-        </w:rPr>
-        <w:t>The same thing happens again but it is a water enemy this time. Wood does three points of damage, water do two points of damage and wood does one point of damage.</w:t>
-      </w:r>
-    </w:p>
-    <w:p>
-      <w:pPr>
-        <w:rPr>
-          <w:lang w:val="en-GB"/>
-        </w:rPr>
-      </w:pPr>
-      <w:r>
-        <w:rPr>
-          <w:lang w:val="en-GB"/>
-        </w:rPr>
-        <w:t>Then the player continues and this time she gets confronted by three enemies, one of each element. So she has to change between what element she is possessing to do the most effective damage to each of the enemies. One of the enemies drops a lost soul. The player walk up to the soul but this time there is no bubble, the player simple pick it up when she touch it and it get put in a jar that is shown in the HUD. If the players try to use one of the buttons she have learned does sacrificing or freeing the lost soul the same thing happens as before and the lost souls disappear from the HUD, it is consumed. If there is more than one lost soul in the jar only one disappears per button press.</w:t>
-      </w:r>
-    </w:p>
-    <w:p>
-      <w:pPr>
-        <w:rPr>
-          <w:lang w:val="en-GB"/>
-        </w:rPr>
-      </w:pPr>
-      <w:r>
-        <w:rPr>
-          <w:lang w:val="en-GB"/>
-        </w:rPr>
-        <w:t>The player continue and see an altar, the first one is shown with a pulsating glow around it. The altar has the same picture on it as the evil choice button. If the player goes up to it a bubble appears and shows that if you sacrifice a lost soul close to an altar you make a minion that helps you attack the enemies. If the player has a lost soul she can test it.</w:t>
+        <w:t>shows that if you sacrifice a lost soul close to an altar you make a minion that helps you attack the enemies. If the player has a lost soul she can test it.</w:t>
       </w:r>
     </w:p>
     <w:p>
@@ -4294,14 +5363,14 @@
           <w:lang w:val="en-GB"/>
         </w:rPr>
       </w:pPr>
-      <w:bookmarkStart w:id="11" w:name="_Toc382252426"/>
+      <w:bookmarkStart w:id="12" w:name="_Toc382252426"/>
       <w:r>
         <w:rPr>
           <w:lang w:val="en-GB"/>
         </w:rPr>
         <w:t>Battles</w:t>
       </w:r>
-      <w:bookmarkEnd w:id="11"/>
+      <w:bookmarkEnd w:id="12"/>
     </w:p>
     <w:p>
       <w:pPr>
@@ -4310,9 +5379,9 @@
           <w:lang w:val="en-GB"/>
         </w:rPr>
         <w:sectPr>
-          <w:footerReference w:type="default" r:id="rId18"/>
-          <w:headerReference w:type="first" r:id="rId19"/>
-          <w:footerReference w:type="first" r:id="rId20"/>
+          <w:footerReference w:type="default" r:id="rId24"/>
+          <w:headerReference w:type="first" r:id="rId25"/>
+          <w:footerReference w:type="first" r:id="rId26"/>
           <w:type w:val="continuous"/>
           <w:pgSz w:w="11906" w:h="16838"/>
           <w:pgMar w:top="1417" w:right="1417" w:bottom="1417" w:left="1417" w:header="708" w:footer="708" w:gutter="0"/>
@@ -4445,7 +5514,6 @@
           <w:u w:val="single"/>
           <w:lang w:val="en-GB"/>
         </w:rPr>
-        <w:lastRenderedPageBreak/>
         <w:t>Battle #4</w:t>
       </w:r>
       <w:r>
@@ -4487,6 +5555,7 @@
           <w:u w:val="single"/>
           <w:lang w:val="en-GB"/>
         </w:rPr>
+        <w:lastRenderedPageBreak/>
         <w:t>Battle #5</w:t>
       </w:r>
       <w:r>
@@ -4529,7 +5598,6 @@
           <w:u w:val="single"/>
           <w:lang w:val="en-GB"/>
         </w:rPr>
-        <w:lastRenderedPageBreak/>
         <w:t>Battle #6</w:t>
       </w:r>
       <w:r>
@@ -4627,12 +5695,6 @@
           <w:lang w:val="en-GB"/>
         </w:rPr>
         <w:br/>
-      </w:r>
-      <w:r>
-        <w:rPr>
-          <w:lang w:val="en-GB"/>
-        </w:rPr>
-        <w:lastRenderedPageBreak/>
         <w:t>One fire wall behind them</w:t>
       </w:r>
       <w:r>
@@ -4654,7 +5716,6 @@
           <w:u w:val="single"/>
           <w:lang w:val="en-GB"/>
         </w:rPr>
-        <w:lastRenderedPageBreak/>
         <w:t>Battle #9</w:t>
       </w:r>
       <w:r>
@@ -5213,7 +6274,14 @@
         <w:rPr>
           <w:lang w:val="en-GB"/>
         </w:rPr>
-        <w:t>When the player is damaged, the amount of damage taken depends on the player’s currently chosen element as well as the enemy or enemy projectile’s elemental type. When hit by the superior element 3 points are lost, when hit by the same element 2 points are lost and when hit by the inferior element one point is lost. This system is the same for both the player and the enemies, but the player’s elemental points are instead the enemy’s health points.</w:t>
+        <w:t xml:space="preserve">When the player is damaged, the amount of damage taken depends on the player’s currently chosen element as well as the enemy or enemy projectile’s elemental type. When hit by the superior element 3 points are lost, when hit by the same element 2 points are lost and when hit by the inferior element one </w:t>
+      </w:r>
+      <w:r>
+        <w:rPr>
+          <w:lang w:val="en-GB"/>
+        </w:rPr>
+        <w:lastRenderedPageBreak/>
+        <w:t>point is lost. This system is the same for both the player and the enemies, but the player’s elemental points are instead the enemy’s health points.</w:t>
       </w:r>
     </w:p>
     <w:p>
@@ -5240,14 +6308,14 @@
           <w:lang w:val="en-GB"/>
         </w:rPr>
       </w:pPr>
-      <w:bookmarkStart w:id="12" w:name="_Toc382252424"/>
+      <w:bookmarkStart w:id="13" w:name="_Toc382252424"/>
       <w:r>
         <w:rPr>
           <w:lang w:val="en-GB"/>
         </w:rPr>
         <w:t>Story</w:t>
       </w:r>
-      <w:bookmarkEnd w:id="12"/>
+      <w:bookmarkEnd w:id="13"/>
     </w:p>
     <w:p>
       <w:pPr>
@@ -5276,16 +6344,13 @@
           <w:lang w:val="en-GB"/>
         </w:rPr>
       </w:pPr>
-      <w:bookmarkStart w:id="13" w:name="_Toc382252427"/>
-      <w:r>
-        <w:rPr>
-          <w:lang w:val="en-GB"/>
-        </w:rPr>
-        <w:lastRenderedPageBreak/>
+      <w:bookmarkStart w:id="14" w:name="_Toc382252427"/>
+      <w:r>
+        <w:rPr>
+          <w:lang w:val="en-GB"/>
+        </w:rPr>
         <w:t>MDA</w:t>
       </w:r>
-      <w:bookmarkStart w:id="14" w:name="_GoBack"/>
-      <w:bookmarkEnd w:id="13"/>
       <w:bookmarkEnd w:id="14"/>
     </w:p>
     <w:p>
@@ -5432,9 +6497,9 @@
       </w:pPr>
     </w:p>
     <w:sectPr>
-      <w:footerReference w:type="default" r:id="rId21"/>
-      <w:headerReference w:type="first" r:id="rId22"/>
-      <w:footerReference w:type="first" r:id="rId23"/>
+      <w:footerReference w:type="default" r:id="rId27"/>
+      <w:headerReference w:type="first" r:id="rId28"/>
+      <w:footerReference w:type="first" r:id="rId29"/>
       <w:type w:val="continuous"/>
       <w:pgSz w:w="11906" w:h="16838"/>
       <w:pgMar w:top="1417" w:right="1417" w:bottom="1417" w:left="1417" w:header="708" w:footer="708" w:gutter="0"/>
@@ -5501,7 +6566,7 @@
           <w:rPr>
             <w:noProof/>
           </w:rPr>
-          <w:t>14</w:t>
+          <w:t>16</w:t>
         </w:r>
         <w:r>
           <w:fldChar w:fldCharType="end"/>
@@ -5593,7 +6658,7 @@
           <w:rPr>
             <w:noProof/>
           </w:rPr>
-          <w:t>15</w:t>
+          <w:t>17</w:t>
         </w:r>
         <w:r>
           <w:fldChar w:fldCharType="end"/>
@@ -8289,7 +9354,7 @@
 </file>
 
 <file path=customXml/itemProps1.xml><?xml version="1.0" encoding="utf-8"?>
-<ds:datastoreItem xmlns:ds="http://schemas.openxmlformats.org/officeDocument/2006/customXml" ds:itemID="{380AAA80-C693-4DF6-8A5E-48E050D1A382}">
+<ds:datastoreItem xmlns:ds="http://schemas.openxmlformats.org/officeDocument/2006/customXml" ds:itemID="{426EEED3-6D36-4811-94B1-113D72A08F40}">
   <ds:schemaRefs>
     <ds:schemaRef ds:uri="http://schemas.openxmlformats.org/officeDocument/2006/bibliography"/>
   </ds:schemaRefs>

</xml_diff>